<commit_message>
added new ex - refined topics
</commit_message>
<xml_diff>
--- a/SYT-IIT.docx
+++ b/SYT-IIT.docx
@@ -867,40 +867,55 @@
         <w:rPr>
           <w:lang w:val="de-DE"/>
         </w:rPr>
-        <w:t xml:space="preserve">Anbindung </w:t>
-      </w:r>
-      <w:r>
-        <w:rPr>
-          <w:lang w:val="de-DE"/>
-        </w:rPr>
-        <w:t>LCD</w:t>
-      </w:r>
-      <w:r>
-        <w:rPr>
-          <w:lang w:val="de-DE"/>
-        </w:rPr>
-        <w:t>-</w:t>
-      </w:r>
-      <w:r>
-        <w:rPr>
-          <w:lang w:val="de-DE"/>
-        </w:rPr>
-        <w:t>Display</w:t>
-      </w:r>
-      <w:r>
-        <w:rPr>
-          <w:lang w:val="de-DE"/>
-        </w:rPr>
-        <w:t xml:space="preserve"> </w:t>
-      </w:r>
-      <w:r>
-        <w:t>LCD 2004A</w:t>
-      </w:r>
-      <w:r>
-        <w:rPr>
-          <w:lang w:val="de-DE"/>
-        </w:rPr>
-        <w:t xml:space="preserve"> über I²C Bus unter Verwendung entsprechender Bibliotheken</w:t>
+        <w:t xml:space="preserve">Vertiefung zur </w:t>
+      </w:r>
+      <w:r>
+        <w:rPr>
+          <w:lang w:val="de-DE"/>
+        </w:rPr>
+        <w:t>Verarbeit</w:t>
+      </w:r>
+      <w:r>
+        <w:rPr>
+          <w:lang w:val="de-DE"/>
+        </w:rPr>
+        <w:t>ung</w:t>
+      </w:r>
+      <w:r>
+        <w:rPr>
+          <w:lang w:val="de-DE"/>
+        </w:rPr>
+        <w:t xml:space="preserve"> digitale</w:t>
+      </w:r>
+      <w:r>
+        <w:rPr>
+          <w:lang w:val="de-DE"/>
+        </w:rPr>
+        <w:t>r</w:t>
+      </w:r>
+      <w:r>
+        <w:rPr>
+          <w:lang w:val="de-DE"/>
+        </w:rPr>
+        <w:t xml:space="preserve"> und analoge</w:t>
+      </w:r>
+      <w:r>
+        <w:rPr>
+          <w:lang w:val="de-DE"/>
+        </w:rPr>
+        <w:t>r</w:t>
+      </w:r>
+      <w:r>
+        <w:rPr>
+          <w:lang w:val="de-DE"/>
+        </w:rPr>
+        <w:t xml:space="preserve"> Daten an den Beispielen "Debounce" und "Smoothing"</w:t>
+      </w:r>
+      <w:r>
+        <w:rPr>
+          <w:lang w:val="de-DE"/>
+        </w:rPr>
+        <w:t xml:space="preserve"> (Entprellen eines Tasters und Glätten von Sensorwerten)</w:t>
       </w:r>
     </w:p>
     <w:p>
@@ -918,55 +933,464 @@
         <w:rPr>
           <w:lang w:val="de-DE"/>
         </w:rPr>
-        <w:t xml:space="preserve">Vertiefung zur </w:t>
-      </w:r>
-      <w:r>
-        <w:rPr>
-          <w:lang w:val="de-DE"/>
-        </w:rPr>
-        <w:t>Verarbeit</w:t>
-      </w:r>
-      <w:r>
-        <w:rPr>
-          <w:lang w:val="de-DE"/>
-        </w:rPr>
-        <w:t>ung</w:t>
-      </w:r>
-      <w:r>
-        <w:rPr>
-          <w:lang w:val="de-DE"/>
-        </w:rPr>
-        <w:t xml:space="preserve"> digitale</w:t>
-      </w:r>
-      <w:r>
-        <w:rPr>
-          <w:lang w:val="de-DE"/>
-        </w:rPr>
-        <w:t>r</w:t>
-      </w:r>
-      <w:r>
-        <w:rPr>
-          <w:lang w:val="de-DE"/>
-        </w:rPr>
-        <w:t xml:space="preserve"> und analoge</w:t>
-      </w:r>
-      <w:r>
-        <w:rPr>
-          <w:lang w:val="de-DE"/>
-        </w:rPr>
-        <w:t>r</w:t>
-      </w:r>
-      <w:r>
-        <w:rPr>
-          <w:lang w:val="de-DE"/>
-        </w:rPr>
-        <w:t xml:space="preserve"> Daten an den Beispielen "Debounce" und "Smoothing"</w:t>
-      </w:r>
-      <w:r>
-        <w:rPr>
-          <w:lang w:val="de-DE"/>
-        </w:rPr>
-        <w:t xml:space="preserve"> (Entprellen eines Tasters und Glätten von Sensorwerten)</w:t>
+        <w:t xml:space="preserve">PWM zur „Datenübertragung“ – Steuerung </w:t>
+      </w:r>
+      <w:r>
+        <w:rPr>
+          <w:lang w:val="de-DE"/>
+        </w:rPr>
+        <w:t>eines Servos</w:t>
+      </w:r>
+    </w:p>
+    <w:p>
+      <w:pPr>
+        <w:pStyle w:val="Listenabsatz"/>
+        <w:numPr>
+          <w:ilvl w:val="0"/>
+          <w:numId w:val="1"/>
+        </w:numPr>
+        <w:rPr>
+          <w:lang w:val="de-DE"/>
+        </w:rPr>
+      </w:pPr>
+      <w:r>
+        <w:rPr>
+          <w:lang w:val="de-DE"/>
+        </w:rPr>
+        <w:t>Theorie I²C als Beispiel eines industriellen Bussystems</w:t>
+      </w:r>
+      <w:r>
+        <w:rPr>
+          <w:lang w:val="de-DE"/>
+        </w:rPr>
+        <w:t xml:space="preserve"> / Gegenüberstellung UART</w:t>
+      </w:r>
+    </w:p>
+    <w:p>
+      <w:pPr>
+        <w:pStyle w:val="Listenabsatz"/>
+        <w:numPr>
+          <w:ilvl w:val="0"/>
+          <w:numId w:val="1"/>
+        </w:numPr>
+        <w:rPr>
+          <w:lang w:val="de-DE"/>
+        </w:rPr>
+      </w:pPr>
+      <w:r>
+        <w:rPr>
+          <w:lang w:val="de-DE"/>
+        </w:rPr>
+        <w:t xml:space="preserve">Anbindung  </w:t>
+      </w:r>
+      <w:r>
+        <w:t>LCD 2004A</w:t>
+      </w:r>
+      <w:r>
+        <w:rPr>
+          <w:lang w:val="de-DE"/>
+        </w:rPr>
+        <w:t xml:space="preserve"> über I²C Bus unter Verwendung entsprechender Bibliotheken</w:t>
+      </w:r>
+    </w:p>
+    <w:p>
+      <w:pPr>
+        <w:pStyle w:val="Listenabsatz"/>
+        <w:numPr>
+          <w:ilvl w:val="0"/>
+          <w:numId w:val="1"/>
+        </w:numPr>
+        <w:rPr>
+          <w:lang w:val="de-DE"/>
+        </w:rPr>
+      </w:pPr>
+      <w:r>
+        <w:rPr>
+          <w:lang w:val="de-DE"/>
+        </w:rPr>
+        <w:t xml:space="preserve">Aufbau eines einfachen </w:t>
+      </w:r>
+      <w:r>
+        <w:t>Temperaturregelkreis</w:t>
+      </w:r>
+      <w:r>
+        <w:t xml:space="preserve"> als Beispiel für ein </w:t>
+      </w:r>
+      <w:r>
+        <w:t>eingebettetes Prozessdatenverarbeitungssystem</w:t>
+      </w:r>
+      <w:r>
+        <w:t xml:space="preserve"> (</w:t>
+      </w:r>
+      <w:r>
+        <w:t xml:space="preserve">messen, regeln, </w:t>
+      </w:r>
+      <w:r>
+        <w:t>darstellen auf LCD)</w:t>
+      </w:r>
+    </w:p>
+    <w:p>
+      <w:pPr>
+        <w:pStyle w:val="Listenabsatz"/>
+        <w:numPr>
+          <w:ilvl w:val="0"/>
+          <w:numId w:val="1"/>
+        </w:numPr>
+        <w:rPr>
+          <w:lang w:val="de-DE"/>
+        </w:rPr>
+      </w:pPr>
+      <w:r>
+        <w:rPr>
+          <w:lang w:val="de-DE"/>
+        </w:rPr>
+        <w:t>Aufbau eines I</w:t>
+      </w:r>
+      <w:r>
+        <w:rPr>
+          <w:lang w:val="de-DE"/>
+        </w:rPr>
+        <w:t>²</w:t>
+      </w:r>
+      <w:r>
+        <w:rPr>
+          <w:lang w:val="de-DE"/>
+        </w:rPr>
+        <w:t xml:space="preserve">C Bussystems </w:t>
+      </w:r>
+      <w:r>
+        <w:rPr>
+          <w:lang w:val="de-DE"/>
+        </w:rPr>
+        <w:t>aus mehreren Arduinos</w:t>
+      </w:r>
+      <w:r>
+        <w:rPr>
+          <w:lang w:val="de-DE"/>
+        </w:rPr>
+        <w:br w:type="page"/>
+      </w:r>
+    </w:p>
+    <w:p>
+      <w:pPr>
+        <w:rPr>
+          <w:b/>
+          <w:bCs/>
+          <w:lang w:val="de-DE"/>
+        </w:rPr>
+      </w:pPr>
+      <w:r>
+        <w:rPr>
+          <w:b/>
+          <w:bCs/>
+          <w:lang w:val="de-DE"/>
+        </w:rPr>
+        <w:lastRenderedPageBreak/>
+        <w:t>IIT Sem. 7 (</w:t>
+      </w:r>
+      <w:r>
+        <w:rPr>
+          <w:b/>
+          <w:bCs/>
+        </w:rPr>
+        <w:t>5.1 Cloud Computing und industrielle Technologien</w:t>
+      </w:r>
+      <w:r>
+        <w:rPr>
+          <w:b/>
+          <w:bCs/>
+          <w:lang w:val="de-DE"/>
+        </w:rPr>
+        <w:t xml:space="preserve">)  </w:t>
+      </w:r>
+    </w:p>
+    <w:p>
+      <w:pPr>
+        <w:shd w:val="clear" w:color="auto" w:fill="FAE2D5" w:themeFill="accent2" w:themeFillTint="33"/>
+        <w:rPr>
+          <w:i/>
+          <w:iCs/>
+          <w:lang w:val="de-DE"/>
+        </w:rPr>
+      </w:pPr>
+      <w:r>
+        <w:rPr>
+          <w:i/>
+          <w:iCs/>
+          <w:lang w:val="de-DE"/>
+        </w:rPr>
+        <w:t>(Bildungs- und Lehraufgabe: Die Schülerinnen und Schüler können …)</w:t>
+      </w:r>
+    </w:p>
+    <w:p>
+      <w:pPr>
+        <w:shd w:val="clear" w:color="auto" w:fill="FAE2D5" w:themeFill="accent2" w:themeFillTint="33"/>
+        <w:rPr>
+          <w:lang w:val="de-DE"/>
+        </w:rPr>
+      </w:pPr>
+      <w:r>
+        <w:rPr>
+          <w:lang w:val="de-DE"/>
+        </w:rPr>
+        <w:t xml:space="preserve">– hardwarenahe Programmiersprachen für typische Anwendungen von </w:t>
+      </w:r>
+      <w:r>
+        <w:rPr>
+          <w:b/>
+          <w:bCs/>
+          <w:lang w:val="de-DE"/>
+        </w:rPr>
+        <w:t>Embedded Systems</w:t>
+      </w:r>
+      <w:r>
+        <w:rPr>
+          <w:color w:val="EE0000"/>
+          <w:lang w:val="de-DE"/>
+        </w:rPr>
+        <w:t xml:space="preserve"> </w:t>
+      </w:r>
+      <w:r>
+        <w:rPr>
+          <w:lang w:val="de-DE"/>
+        </w:rPr>
+        <w:t xml:space="preserve">einsetzen sowie die </w:t>
+      </w:r>
+      <w:r>
+        <w:rPr>
+          <w:lang w:val="de-DE"/>
+        </w:rPr>
+        <w:t>Grundstrukturen</w:t>
+      </w:r>
+      <w:r>
+        <w:rPr>
+          <w:lang w:val="de-DE"/>
+        </w:rPr>
+        <w:t xml:space="preserve"> und </w:t>
+      </w:r>
+      <w:r>
+        <w:rPr>
+          <w:b/>
+          <w:bCs/>
+          <w:lang w:val="de-DE"/>
+        </w:rPr>
+        <w:t>Schnittstellen von Embedded Systems</w:t>
+      </w:r>
+      <w:r>
+        <w:rPr>
+          <w:b/>
+          <w:bCs/>
+          <w:lang w:val="de-DE"/>
+        </w:rPr>
+        <w:t xml:space="preserve"> erläutern und einfache Anwendungen damit erstellen;</w:t>
+      </w:r>
+    </w:p>
+    <w:p>
+      <w:pPr>
+        <w:shd w:val="clear" w:color="auto" w:fill="FAE2D5" w:themeFill="accent2" w:themeFillTint="33"/>
+        <w:rPr>
+          <w:lang w:val="de-DE"/>
+        </w:rPr>
+      </w:pPr>
+      <w:r>
+        <w:rPr>
+          <w:lang w:val="de-DE"/>
+        </w:rPr>
+        <w:t xml:space="preserve">– notwendige Sicherheitsvorschriften erläutern und befolgen sowie Anwendungen, Komponenten und Funktionen von industriellen Systemen beschreiben. </w:t>
+      </w:r>
+    </w:p>
+    <w:p>
+      <w:pPr>
+        <w:shd w:val="clear" w:color="auto" w:fill="FAE2D5" w:themeFill="accent2" w:themeFillTint="33"/>
+        <w:rPr>
+          <w:i/>
+          <w:iCs/>
+          <w:lang w:val="de-DE"/>
+        </w:rPr>
+      </w:pPr>
+      <w:r>
+        <w:rPr>
+          <w:i/>
+          <w:iCs/>
+          <w:lang w:val="de-DE"/>
+        </w:rPr>
+        <w:t>(Lehrstoff)</w:t>
+      </w:r>
+    </w:p>
+    <w:p>
+      <w:pPr>
+        <w:shd w:val="clear" w:color="auto" w:fill="FAE2D5" w:themeFill="accent2" w:themeFillTint="33"/>
+        <w:rPr>
+          <w:lang w:val="de-DE"/>
+        </w:rPr>
+      </w:pPr>
+      <w:r>
+        <w:rPr>
+          <w:lang w:val="de-DE"/>
+        </w:rPr>
+        <w:t xml:space="preserve">Aufbau und Funktionsweise von Systemen der Mikrocontrollertechnik; Entwicklungstools und Bibliotheken; Hardwarekomponenten, Hardwareschnittstellen, </w:t>
+      </w:r>
+      <w:r>
+        <w:rPr>
+          <w:lang w:val="de-DE"/>
+        </w:rPr>
+        <w:t>Interrupts</w:t>
+      </w:r>
+      <w:r>
+        <w:rPr>
+          <w:lang w:val="de-DE"/>
+        </w:rPr>
+        <w:t>.</w:t>
+      </w:r>
+    </w:p>
+    <w:p>
+      <w:pPr>
+        <w:shd w:val="clear" w:color="auto" w:fill="FAE2D5" w:themeFill="accent2" w:themeFillTint="33"/>
+        <w:rPr>
+          <w:lang w:val="de-DE"/>
+        </w:rPr>
+      </w:pPr>
+      <w:r>
+        <w:rPr>
+          <w:lang w:val="de-DE"/>
+        </w:rPr>
+        <w:t>Sicherheitsvorschriften; Robotertypen, Bewegungsbereiche, Betriebsparameter.</w:t>
+      </w:r>
+    </w:p>
+    <w:p>
+      <w:pPr>
+        <w:rPr>
+          <w:b/>
+          <w:bCs/>
+        </w:rPr>
+      </w:pPr>
+      <w:r>
+        <w:rPr>
+          <w:b/>
+          <w:bCs/>
+        </w:rPr>
+        <w:t xml:space="preserve">Startet gleichzeitig mit </w:t>
+      </w:r>
+      <w:r>
+        <w:rPr>
+          <w:b/>
+          <w:bCs/>
+        </w:rPr>
+        <w:t xml:space="preserve">SYT – darf </w:t>
+      </w:r>
+      <w:r>
+        <w:rPr>
+          <w:b/>
+          <w:bCs/>
+        </w:rPr>
+        <w:t>also</w:t>
+      </w:r>
+      <w:r>
+        <w:rPr>
+          <w:b/>
+          <w:bCs/>
+        </w:rPr>
+        <w:t xml:space="preserve"> </w:t>
+      </w:r>
+      <w:r>
+        <w:rPr>
+          <w:b/>
+          <w:bCs/>
+        </w:rPr>
+        <w:t>auf keine SYT Inhalte aufbauen!</w:t>
+      </w:r>
+      <w:r>
+        <w:rPr>
+          <w:b/>
+          <w:bCs/>
+        </w:rPr>
+        <w:br/>
+      </w:r>
+      <w:r>
+        <w:rPr>
+          <w:b/>
+          <w:bCs/>
+        </w:rPr>
+        <w:t>U</w:t>
+      </w:r>
+      <w:r>
+        <w:rPr>
+          <w:b/>
+          <w:bCs/>
+        </w:rPr>
+        <w:t xml:space="preserve">nterricht wird daher vorwiegend auf </w:t>
+      </w:r>
+      <w:r>
+        <w:rPr>
+          <w:b/>
+          <w:bCs/>
+        </w:rPr>
+        <w:t>theoretische Inhalte</w:t>
+      </w:r>
+      <w:r>
+        <w:rPr>
+          <w:b/>
+          <w:bCs/>
+        </w:rPr>
+        <w:t xml:space="preserve"> (embedded Sy</w:t>
+      </w:r>
+      <w:r>
+        <w:rPr>
+          <w:b/>
+          <w:bCs/>
+        </w:rPr>
+        <w:t>stems) aufgebaut.</w:t>
+      </w:r>
+    </w:p>
+    <w:p>
+      <w:pPr>
+        <w:rPr>
+          <w:b/>
+          <w:bCs/>
+          <w:lang w:val="de-DE"/>
+        </w:rPr>
+      </w:pPr>
+      <w:r>
+        <w:rPr>
+          <w:b/>
+          <w:bCs/>
+          <w:lang w:val="de-DE"/>
+        </w:rPr>
+        <w:t xml:space="preserve">Eingesetzte Werkzeuge: </w:t>
+      </w:r>
+    </w:p>
+    <w:p>
+      <w:pPr>
+        <w:pStyle w:val="Listenabsatz"/>
+        <w:numPr>
+          <w:ilvl w:val="0"/>
+          <w:numId w:val="8"/>
+        </w:numPr>
+        <w:rPr>
+          <w:lang w:val="de-DE"/>
+        </w:rPr>
+      </w:pPr>
+      <w:r>
+        <w:rPr>
+          <w:lang w:val="de-DE"/>
+        </w:rPr>
+        <w:t>Theorie / Skript</w:t>
+      </w:r>
+    </w:p>
+    <w:p>
+      <w:pPr>
+        <w:rPr>
+          <w:b/>
+          <w:bCs/>
+        </w:rPr>
+      </w:pPr>
+      <w:r>
+        <w:rPr>
+          <w:b/>
+          <w:bCs/>
+          <w:lang w:val="de-DE"/>
+        </w:rPr>
+        <w:t>Konkrete Inhalte:</w:t>
       </w:r>
     </w:p>
     <w:p>
@@ -984,13 +1408,25 @@
         <w:rPr>
           <w:lang w:val="de-DE"/>
         </w:rPr>
-        <w:t xml:space="preserve">PWM zur „Datenübertragung“ – Steuerung </w:t>
-      </w:r>
-      <w:r>
-        <w:rPr>
-          <w:lang w:val="de-DE"/>
-        </w:rPr>
-        <w:t>eines Servos</w:t>
+        <w:t xml:space="preserve">Theorie </w:t>
+      </w:r>
+      <w:r>
+        <w:rPr>
+          <w:lang w:val="de-DE"/>
+        </w:rPr>
+        <w:t xml:space="preserve">lt. Skript </w:t>
+      </w:r>
+      <w:r>
+        <w:rPr>
+          <w:lang w:val="de-DE"/>
+        </w:rPr>
+        <w:t>“Embedded Systems”</w:t>
+      </w:r>
+      <w:r>
+        <w:rPr>
+          <w:lang w:val="de-DE"/>
+        </w:rPr>
+        <w:t xml:space="preserve"> </w:t>
       </w:r>
     </w:p>
     <w:p>
@@ -998,7 +1434,7 @@
         <w:pStyle w:val="Listenabsatz"/>
         <w:numPr>
           <w:ilvl w:val="0"/>
-          <w:numId w:val="1"/>
+          <w:numId w:val="4"/>
         </w:numPr>
         <w:rPr>
           <w:lang w:val="de-DE"/>
@@ -1008,43 +1444,31 @@
         <w:rPr>
           <w:lang w:val="de-DE"/>
         </w:rPr>
-        <w:t xml:space="preserve">Anbindung </w:t>
-      </w:r>
-      <w:r>
-        <w:rPr>
-          <w:lang w:val="de-DE"/>
-        </w:rPr>
-        <w:t xml:space="preserve">industrieller </w:t>
-      </w:r>
-      <w:r>
-        <w:rPr>
-          <w:lang w:val="de-DE"/>
-        </w:rPr>
-        <w:t>Sensoren &amp; Aktoren mittels Arduino Bibliotheken (</w:t>
-      </w:r>
-      <w:r>
-        <w:rPr>
-          <w:lang w:val="de-DE"/>
-        </w:rPr>
-        <w:t>Drehgeber (Rotary Encoder)</w:t>
-      </w:r>
-      <w:r>
-        <w:rPr>
-          <w:lang w:val="de-DE"/>
-        </w:rPr>
-        <w:t xml:space="preserve">, </w:t>
-      </w:r>
-      <w:r>
-        <w:rPr>
-          <w:lang w:val="de-DE"/>
-        </w:rPr>
-        <w:t>Schrittmotor</w:t>
-      </w:r>
-      <w:r>
-        <w:rPr>
-          <w:lang w:val="de-DE"/>
-        </w:rPr>
-        <w:t>)</w:t>
+        <w:t xml:space="preserve">Design Space Exploration </w:t>
+      </w:r>
+      <w:r>
+        <w:rPr>
+          <w:lang w:val="de-DE"/>
+        </w:rPr>
+        <w:t>–</w:t>
+      </w:r>
+      <w:r>
+        <w:rPr>
+          <w:lang w:val="de-DE"/>
+        </w:rPr>
+        <w:t xml:space="preserve"> Mikro</w:t>
+      </w:r>
+      <w:r>
+        <w:rPr>
+          <w:lang w:val="de-DE"/>
+        </w:rPr>
+        <w:t xml:space="preserve">controller vs. </w:t>
+      </w:r>
+      <w:r>
+        <w:rPr>
+          <w:lang w:val="de-DE"/>
+        </w:rPr>
+        <w:t>Fully-Customized Integrated Circuits</w:t>
       </w:r>
     </w:p>
     <w:p>
@@ -1052,7 +1476,7 @@
         <w:pStyle w:val="Listenabsatz"/>
         <w:numPr>
           <w:ilvl w:val="0"/>
-          <w:numId w:val="1"/>
+          <w:numId w:val="4"/>
         </w:numPr>
         <w:rPr>
           <w:lang w:val="de-DE"/>
@@ -1062,71 +1486,12 @@
         <w:rPr>
           <w:lang w:val="de-DE"/>
         </w:rPr>
-        <w:t xml:space="preserve">Aufbau eines einfachen </w:t>
-      </w:r>
-      <w:r>
-        <w:t>Temperaturregelkreis</w:t>
-      </w:r>
-      <w:r>
-        <w:t xml:space="preserve"> als Beispiel für ein </w:t>
-      </w:r>
-      <w:r>
-        <w:t>eingebettetes Prozessdatenverarbeitungssystem</w:t>
-      </w:r>
-      <w:r>
-        <w:t xml:space="preserve"> (</w:t>
-      </w:r>
-      <w:r>
-        <w:t xml:space="preserve">messen, regeln, </w:t>
-      </w:r>
-      <w:r>
-        <w:t>darstellen auf LCD)</w:t>
-      </w:r>
-    </w:p>
-    <w:p>
-      <w:pPr>
-        <w:pStyle w:val="Listenabsatz"/>
-        <w:numPr>
-          <w:ilvl w:val="0"/>
-          <w:numId w:val="1"/>
-        </w:numPr>
-        <w:rPr>
-          <w:lang w:val="de-DE"/>
-        </w:rPr>
-      </w:pPr>
-      <w:r>
-        <w:rPr>
-          <w:lang w:val="de-DE"/>
-        </w:rPr>
-        <w:t>Aufbau eines I</w:t>
-      </w:r>
-      <w:r>
-        <w:rPr>
-          <w:lang w:val="de-DE"/>
-        </w:rPr>
-        <w:t>²</w:t>
-      </w:r>
-      <w:r>
-        <w:rPr>
-          <w:lang w:val="de-DE"/>
-        </w:rPr>
-        <w:t xml:space="preserve">C Bussystems </w:t>
-      </w:r>
-      <w:r>
-        <w:rPr>
-          <w:lang w:val="de-DE"/>
-        </w:rPr>
-        <w:t>aus mehreren Arduinos</w:t>
-      </w:r>
-    </w:p>
-    <w:p>
-      <w:pPr>
-        <w:rPr>
-          <w:lang w:val="de-DE"/>
-        </w:rPr>
-      </w:pPr>
-      <w:r>
-        <w:rPr>
+        <w:t>Theorie „Robotertypen“ als Anwendungsbereich von „Embedded Systems“</w:t>
+      </w:r>
+      <w:r>
+        <w:rPr>
+          <w:b/>
+          <w:bCs/>
           <w:lang w:val="de-DE"/>
         </w:rPr>
         <w:br w:type="page"/>
@@ -1147,7 +1512,7 @@
           <w:lang w:val="de-DE"/>
         </w:rPr>
         <w:lastRenderedPageBreak/>
-        <w:t>IIT Sem. 7 (</w:t>
+        <w:t>IIT Sem. 8 (</w:t>
       </w:r>
       <w:r>
         <w:rPr>
@@ -1194,213 +1559,143 @@
         <w:rPr>
           <w:lang w:val="de-DE"/>
         </w:rPr>
-        <w:t xml:space="preserve">– hardwarenahe Programmiersprachen für typische Anwendungen von </w:t>
-      </w:r>
-      <w:r>
-        <w:rPr>
-          <w:b/>
-          <w:bCs/>
-          <w:lang w:val="de-DE"/>
-        </w:rPr>
-        <w:t>Embedded Systems</w:t>
-      </w:r>
-      <w:r>
-        <w:rPr>
-          <w:color w:val="EE0000"/>
+        <w:t>– Sensordaten aufnehmen, aufarbeiten und über gängige industrielle Kommunikationssysteme zur Verfügung stellen;</w:t>
+      </w:r>
+    </w:p>
+    <w:p>
+      <w:pPr>
+        <w:shd w:val="clear" w:color="auto" w:fill="FAE2D5" w:themeFill="accent2" w:themeFillTint="33"/>
+        <w:rPr>
+          <w:lang w:val="de-DE"/>
+        </w:rPr>
+      </w:pPr>
+      <w:r>
+        <w:rPr>
+          <w:lang w:val="de-DE"/>
+        </w:rPr>
+        <w:t xml:space="preserve">– externe Signale in Roboterprogrammen </w:t>
+      </w:r>
+      <w:r>
+        <w:rPr>
+          <w:lang w:val="de-DE"/>
+        </w:rPr>
+        <w:t>oder Embedded Systems</w:t>
+      </w:r>
+      <w:r>
+        <w:rPr>
+          <w:lang w:val="de-DE"/>
+        </w:rPr>
+        <w:t xml:space="preserve"> verarbeiten und </w:t>
+      </w:r>
+      <w:r>
+        <w:rPr>
+          <w:b/>
+          <w:bCs/>
+          <w:lang w:val="de-DE"/>
+        </w:rPr>
+        <w:t>Signale an externe Systeme weitergeben</w:t>
+      </w:r>
+      <w:r>
+        <w:rPr>
+          <w:lang w:val="de-DE"/>
+        </w:rPr>
+        <w:t xml:space="preserve"> sowie geeignete </w:t>
+      </w:r>
+      <w:r>
+        <w:rPr>
+          <w:b/>
+          <w:bCs/>
+          <w:lang w:val="de-DE"/>
+        </w:rPr>
+        <w:t>Kommunikations-Schnittstellen</w:t>
+      </w:r>
+      <w:r>
+        <w:rPr>
+          <w:lang w:val="de-DE"/>
+        </w:rPr>
+        <w:t xml:space="preserve"> auswählen.</w:t>
+      </w:r>
+    </w:p>
+    <w:p>
+      <w:pPr>
+        <w:shd w:val="clear" w:color="auto" w:fill="FAE2D5" w:themeFill="accent2" w:themeFillTint="33"/>
+        <w:rPr>
+          <w:i/>
+          <w:iCs/>
+          <w:lang w:val="de-DE"/>
+        </w:rPr>
+      </w:pPr>
+      <w:r>
+        <w:rPr>
+          <w:i/>
+          <w:iCs/>
+          <w:lang w:val="de-DE"/>
+        </w:rPr>
+        <w:t>(Lehrstoff)</w:t>
+      </w:r>
+    </w:p>
+    <w:p>
+      <w:pPr>
+        <w:shd w:val="clear" w:color="auto" w:fill="FAE2D5" w:themeFill="accent2" w:themeFillTint="33"/>
+        <w:rPr>
+          <w:b/>
+          <w:bCs/>
+          <w:lang w:val="de-DE"/>
+        </w:rPr>
+      </w:pPr>
+      <w:r>
+        <w:rPr>
+          <w:lang w:val="de-DE"/>
+        </w:rPr>
+        <w:t xml:space="preserve">Prozessdatenverarbeitung; </w:t>
+      </w:r>
+      <w:r>
+        <w:rPr>
+          <w:b/>
+          <w:bCs/>
+          <w:lang w:val="de-DE"/>
+        </w:rPr>
+        <w:t>Prozessvisualisierung</w:t>
+      </w:r>
+      <w:r>
+        <w:rPr>
+          <w:lang w:val="de-DE"/>
+        </w:rPr>
+        <w:t xml:space="preserve">, </w:t>
+      </w:r>
+      <w:r>
+        <w:rPr>
+          <w:b/>
+          <w:bCs/>
+          <w:lang w:val="de-DE"/>
+        </w:rPr>
+        <w:t>Prozesskommunikation</w:t>
+      </w:r>
+      <w:r>
+        <w:rPr>
+          <w:lang w:val="de-DE"/>
+        </w:rPr>
+        <w:t xml:space="preserve">; Netzwerktechnologien und Übertragungsverfahren für </w:t>
+      </w:r>
+      <w:r>
+        <w:rPr>
+          <w:lang w:val="de-DE"/>
+        </w:rPr>
+        <w:t>Embedded Systems,</w:t>
+      </w:r>
+      <w:r>
+        <w:rPr>
           <w:lang w:val="de-DE"/>
         </w:rPr>
         <w:t xml:space="preserve"> </w:t>
       </w:r>
       <w:r>
         <w:rPr>
-          <w:lang w:val="de-DE"/>
-        </w:rPr>
-        <w:t xml:space="preserve">einsetzen sowie die </w:t>
-      </w:r>
-      <w:r>
-        <w:rPr>
-          <w:lang w:val="de-DE"/>
-        </w:rPr>
-        <w:t>Grundstrukturen</w:t>
-      </w:r>
-      <w:r>
-        <w:rPr>
-          <w:lang w:val="de-DE"/>
-        </w:rPr>
-        <w:t xml:space="preserve"> und </w:t>
-      </w:r>
-      <w:r>
-        <w:rPr>
-          <w:b/>
-          <w:bCs/>
-          <w:lang w:val="de-DE"/>
-        </w:rPr>
-        <w:t>Schnittstellen von Embedded Systems</w:t>
-      </w:r>
-      <w:r>
-        <w:rPr>
-          <w:b/>
-          <w:bCs/>
-          <w:lang w:val="de-DE"/>
-        </w:rPr>
-        <w:t xml:space="preserve"> erläutern und einfache Anwendungen damit erstellen;</w:t>
-      </w:r>
-    </w:p>
-    <w:p>
-      <w:pPr>
-        <w:shd w:val="clear" w:color="auto" w:fill="FAE2D5" w:themeFill="accent2" w:themeFillTint="33"/>
-        <w:rPr>
-          <w:lang w:val="de-DE"/>
-        </w:rPr>
-      </w:pPr>
-      <w:r>
-        <w:rPr>
-          <w:lang w:val="de-DE"/>
-        </w:rPr>
-        <w:t xml:space="preserve">– notwendige Sicherheitsvorschriften erläutern und befolgen sowie Anwendungen, Komponenten und Funktionen von industriellen Systemen beschreiben. </w:t>
-      </w:r>
-    </w:p>
-    <w:p>
-      <w:pPr>
-        <w:shd w:val="clear" w:color="auto" w:fill="FAE2D5" w:themeFill="accent2" w:themeFillTint="33"/>
-        <w:rPr>
-          <w:i/>
-          <w:iCs/>
-          <w:lang w:val="de-DE"/>
-        </w:rPr>
-      </w:pPr>
-      <w:r>
-        <w:rPr>
-          <w:i/>
-          <w:iCs/>
-          <w:lang w:val="de-DE"/>
-        </w:rPr>
-        <w:t>(Lehrstoff)</w:t>
-      </w:r>
-    </w:p>
-    <w:p>
-      <w:pPr>
-        <w:shd w:val="clear" w:color="auto" w:fill="FAE2D5" w:themeFill="accent2" w:themeFillTint="33"/>
-        <w:rPr>
-          <w:lang w:val="de-DE"/>
-        </w:rPr>
-      </w:pPr>
-      <w:r>
-        <w:rPr>
-          <w:lang w:val="de-DE"/>
-        </w:rPr>
-        <w:t xml:space="preserve">Aufbau und Funktionsweise von Systemen der Mikrocontrollertechnik; Entwicklungstools und Bibliotheken; Hardwarekomponenten, Hardwareschnittstellen, </w:t>
-      </w:r>
-      <w:r>
-        <w:rPr>
-          <w:lang w:val="de-DE"/>
-        </w:rPr>
-        <w:t>Interrupts</w:t>
-      </w:r>
-      <w:r>
-        <w:rPr>
-          <w:lang w:val="de-DE"/>
-        </w:rPr>
-        <w:t>.</w:t>
-      </w:r>
-    </w:p>
-    <w:p>
-      <w:pPr>
-        <w:shd w:val="clear" w:color="auto" w:fill="FAE2D5" w:themeFill="accent2" w:themeFillTint="33"/>
-        <w:rPr>
-          <w:lang w:val="de-DE"/>
-        </w:rPr>
-      </w:pPr>
-      <w:r>
-        <w:rPr>
-          <w:lang w:val="de-DE"/>
-        </w:rPr>
-        <w:t>Sicherheitsvorschriften; Robotertypen, Bewegungsbereiche, Betriebsparameter.</w:t>
-      </w:r>
-    </w:p>
-    <w:p>
-      <w:pPr>
-        <w:rPr>
-          <w:b/>
-          <w:bCs/>
-        </w:rPr>
-      </w:pPr>
-      <w:r>
-        <w:rPr>
-          <w:b/>
-          <w:bCs/>
-        </w:rPr>
-        <w:t xml:space="preserve">Startet gleichzeitig mit </w:t>
-      </w:r>
-      <w:r>
-        <w:rPr>
-          <w:b/>
-          <w:bCs/>
-        </w:rPr>
-        <w:t xml:space="preserve">SYT – darf </w:t>
-      </w:r>
-      <w:r>
-        <w:rPr>
-          <w:b/>
-          <w:bCs/>
-        </w:rPr>
-        <w:t>also</w:t>
-      </w:r>
-      <w:r>
-        <w:rPr>
-          <w:b/>
-          <w:bCs/>
-        </w:rPr>
-        <w:t xml:space="preserve"> </w:t>
-      </w:r>
-      <w:r>
-        <w:rPr>
-          <w:b/>
-          <w:bCs/>
-        </w:rPr>
-        <w:t>auf keine SYT Inhalte aufbauen!</w:t>
-      </w:r>
-      <w:r>
-        <w:rPr>
-          <w:b/>
-          <w:bCs/>
-        </w:rPr>
-        <w:br/>
-      </w:r>
-      <w:r>
-        <w:rPr>
-          <w:b/>
-          <w:bCs/>
-        </w:rPr>
-        <w:t>U</w:t>
-      </w:r>
-      <w:r>
-        <w:rPr>
-          <w:b/>
-          <w:bCs/>
-        </w:rPr>
-        <w:t xml:space="preserve">nterricht wird daher vorwiegend auf </w:t>
-      </w:r>
-      <w:r>
-        <w:rPr>
-          <w:b/>
-          <w:bCs/>
-        </w:rPr>
-        <w:t>theoretische Inhalte</w:t>
-      </w:r>
-      <w:r>
-        <w:rPr>
-          <w:b/>
-          <w:bCs/>
-        </w:rPr>
-        <w:t xml:space="preserve"> (embedded Sy</w:t>
-      </w:r>
-      <w:r>
-        <w:rPr>
-          <w:b/>
-          <w:bCs/>
-        </w:rPr>
-        <w:t>stems) aufgebaut.</w:t>
+          <w:b/>
+          <w:bCs/>
+          <w:lang w:val="de-DE"/>
+        </w:rPr>
+        <w:t>Sensoren und Aktoren.</w:t>
       </w:r>
     </w:p>
     <w:p>
@@ -1435,387 +1730,7 @@
         <w:rPr>
           <w:lang w:val="de-DE"/>
         </w:rPr>
-        <w:t>Theorie / Skript</w:t>
-      </w:r>
-    </w:p>
-    <w:p>
-      <w:pPr>
-        <w:rPr>
-          <w:b/>
-          <w:bCs/>
-        </w:rPr>
-      </w:pPr>
-      <w:r>
-        <w:rPr>
-          <w:b/>
-          <w:bCs/>
-          <w:lang w:val="de-DE"/>
-        </w:rPr>
-        <w:t>Konkrete Inhalte:</w:t>
-      </w:r>
-    </w:p>
-    <w:p>
-      <w:pPr>
-        <w:pStyle w:val="Listenabsatz"/>
-        <w:numPr>
-          <w:ilvl w:val="0"/>
-          <w:numId w:val="4"/>
-        </w:numPr>
-        <w:rPr>
-          <w:lang w:val="de-DE"/>
-        </w:rPr>
-      </w:pPr>
-      <w:r>
-        <w:rPr>
-          <w:lang w:val="de-DE"/>
-        </w:rPr>
-        <w:t xml:space="preserve">Theorie </w:t>
-      </w:r>
-      <w:r>
-        <w:rPr>
-          <w:lang w:val="de-DE"/>
-        </w:rPr>
-        <w:t xml:space="preserve">lt. Skript </w:t>
-      </w:r>
-      <w:r>
-        <w:rPr>
-          <w:lang w:val="de-DE"/>
-        </w:rPr>
-        <w:t>“Embedded Systems”</w:t>
-      </w:r>
-      <w:r>
-        <w:rPr>
-          <w:lang w:val="de-DE"/>
-        </w:rPr>
-        <w:t xml:space="preserve"> </w:t>
-      </w:r>
-    </w:p>
-    <w:p>
-      <w:pPr>
-        <w:pStyle w:val="Listenabsatz"/>
-        <w:numPr>
-          <w:ilvl w:val="0"/>
-          <w:numId w:val="4"/>
-        </w:numPr>
-        <w:rPr>
-          <w:lang w:val="de-DE"/>
-        </w:rPr>
-      </w:pPr>
-      <w:r>
-        <w:rPr>
-          <w:lang w:val="de-DE"/>
-        </w:rPr>
-        <w:t xml:space="preserve">Design Space Exploration </w:t>
-      </w:r>
-      <w:r>
-        <w:rPr>
-          <w:lang w:val="de-DE"/>
-        </w:rPr>
-        <w:t>–</w:t>
-      </w:r>
-      <w:r>
-        <w:rPr>
-          <w:lang w:val="de-DE"/>
-        </w:rPr>
-        <w:t xml:space="preserve"> Mikro</w:t>
-      </w:r>
-      <w:r>
-        <w:rPr>
-          <w:lang w:val="de-DE"/>
-        </w:rPr>
-        <w:t xml:space="preserve">controller vs. </w:t>
-      </w:r>
-      <w:r>
-        <w:rPr>
-          <w:lang w:val="de-DE"/>
-        </w:rPr>
-        <w:t>Fully-Customized Integrated Circuits</w:t>
-      </w:r>
-    </w:p>
-    <w:p>
-      <w:pPr>
-        <w:pStyle w:val="Listenabsatz"/>
-        <w:numPr>
-          <w:ilvl w:val="0"/>
-          <w:numId w:val="4"/>
-        </w:numPr>
-        <w:rPr>
-          <w:lang w:val="de-DE"/>
-        </w:rPr>
-      </w:pPr>
-      <w:r>
-        <w:rPr>
-          <w:lang w:val="de-DE"/>
-        </w:rPr>
-        <w:t xml:space="preserve">Theorie </w:t>
-      </w:r>
-      <w:r>
-        <w:rPr>
-          <w:lang w:val="de-DE"/>
-        </w:rPr>
-        <w:t xml:space="preserve">Schnittstellen von Embedded Systems </w:t>
-      </w:r>
-      <w:r>
-        <w:rPr>
-          <w:lang w:val="de-DE"/>
-        </w:rPr>
-        <w:t>I</w:t>
-      </w:r>
-      <w:r>
-        <w:rPr>
-          <w:lang w:val="de-DE"/>
-        </w:rPr>
-        <w:t>²</w:t>
-      </w:r>
-      <w:r>
-        <w:rPr>
-          <w:lang w:val="de-DE"/>
-        </w:rPr>
-        <w:t>C / UART</w:t>
-      </w:r>
-      <w:r>
-        <w:rPr>
-          <w:lang w:val="de-DE"/>
-        </w:rPr>
-        <w:t xml:space="preserve"> </w:t>
-      </w:r>
-      <w:r>
-        <w:rPr>
-          <w:lang w:val="de-DE"/>
-        </w:rPr>
-        <w:t xml:space="preserve">(RS232/RS422/RS485) </w:t>
-      </w:r>
-      <w:r>
-        <w:rPr>
-          <w:lang w:val="de-DE"/>
-        </w:rPr>
-        <w:t>/ SPI</w:t>
-      </w:r>
-      <w:r>
-        <w:rPr>
-          <w:b/>
-          <w:bCs/>
-          <w:lang w:val="de-DE"/>
-        </w:rPr>
-        <w:br w:type="page"/>
-      </w:r>
-    </w:p>
-    <w:p>
-      <w:pPr>
-        <w:rPr>
-          <w:b/>
-          <w:bCs/>
-          <w:lang w:val="de-DE"/>
-        </w:rPr>
-      </w:pPr>
-      <w:r>
-        <w:rPr>
-          <w:b/>
-          <w:bCs/>
-          <w:lang w:val="de-DE"/>
-        </w:rPr>
-        <w:lastRenderedPageBreak/>
-        <w:t>IIT Sem. 8 (</w:t>
-      </w:r>
-      <w:r>
-        <w:rPr>
-          <w:b/>
-          <w:bCs/>
-        </w:rPr>
-        <w:t>5.1 Cloud Computing und industrielle Technologien</w:t>
-      </w:r>
-      <w:r>
-        <w:rPr>
-          <w:b/>
-          <w:bCs/>
-          <w:lang w:val="de-DE"/>
-        </w:rPr>
-        <w:t xml:space="preserve">)  </w:t>
-      </w:r>
-    </w:p>
-    <w:p>
-      <w:pPr>
-        <w:shd w:val="clear" w:color="auto" w:fill="FAE2D5" w:themeFill="accent2" w:themeFillTint="33"/>
-        <w:rPr>
-          <w:i/>
-          <w:iCs/>
-          <w:lang w:val="de-DE"/>
-        </w:rPr>
-      </w:pPr>
-      <w:r>
-        <w:rPr>
-          <w:i/>
-          <w:iCs/>
-          <w:lang w:val="de-DE"/>
-        </w:rPr>
-        <w:t>(Bildungs- und Lehraufgabe: Die Schülerinnen und Schüler können …)</w:t>
-      </w:r>
-    </w:p>
-    <w:p>
-      <w:pPr>
-        <w:shd w:val="clear" w:color="auto" w:fill="FAE2D5" w:themeFill="accent2" w:themeFillTint="33"/>
-        <w:rPr>
-          <w:lang w:val="de-DE"/>
-        </w:rPr>
-      </w:pPr>
-      <w:r>
-        <w:rPr>
-          <w:lang w:val="de-DE"/>
-        </w:rPr>
-        <w:t>– Sensordaten aufnehmen, aufarbeiten und über gängige industrielle Kommunikationssysteme zur Verfügung stellen;</w:t>
-      </w:r>
-    </w:p>
-    <w:p>
-      <w:pPr>
-        <w:shd w:val="clear" w:color="auto" w:fill="FAE2D5" w:themeFill="accent2" w:themeFillTint="33"/>
-        <w:rPr>
-          <w:lang w:val="de-DE"/>
-        </w:rPr>
-      </w:pPr>
-      <w:r>
-        <w:rPr>
-          <w:lang w:val="de-DE"/>
-        </w:rPr>
-        <w:t xml:space="preserve">– externe Signale in Roboterprogrammen </w:t>
-      </w:r>
-      <w:r>
-        <w:rPr>
-          <w:lang w:val="de-DE"/>
-        </w:rPr>
-        <w:t>oder Embedded Systems</w:t>
-      </w:r>
-      <w:r>
-        <w:rPr>
-          <w:lang w:val="de-DE"/>
-        </w:rPr>
-        <w:t xml:space="preserve"> verarbeiten und </w:t>
-      </w:r>
-      <w:r>
-        <w:rPr>
-          <w:b/>
-          <w:bCs/>
-          <w:lang w:val="de-DE"/>
-        </w:rPr>
-        <w:t>Signale an externe Systeme weitergeben</w:t>
-      </w:r>
-      <w:r>
-        <w:rPr>
-          <w:lang w:val="de-DE"/>
-        </w:rPr>
-        <w:t xml:space="preserve"> sowie geeignete </w:t>
-      </w:r>
-      <w:r>
-        <w:rPr>
-          <w:b/>
-          <w:bCs/>
-          <w:lang w:val="de-DE"/>
-        </w:rPr>
-        <w:t>Kommunikations-Schnittstellen</w:t>
-      </w:r>
-      <w:r>
-        <w:rPr>
-          <w:lang w:val="de-DE"/>
-        </w:rPr>
-        <w:t xml:space="preserve"> auswählen.</w:t>
-      </w:r>
-    </w:p>
-    <w:p>
-      <w:pPr>
-        <w:shd w:val="clear" w:color="auto" w:fill="FAE2D5" w:themeFill="accent2" w:themeFillTint="33"/>
-        <w:rPr>
-          <w:i/>
-          <w:iCs/>
-          <w:lang w:val="de-DE"/>
-        </w:rPr>
-      </w:pPr>
-      <w:r>
-        <w:rPr>
-          <w:i/>
-          <w:iCs/>
-          <w:lang w:val="de-DE"/>
-        </w:rPr>
-        <w:t>(Lehrstoff)</w:t>
-      </w:r>
-    </w:p>
-    <w:p>
-      <w:pPr>
-        <w:shd w:val="clear" w:color="auto" w:fill="FAE2D5" w:themeFill="accent2" w:themeFillTint="33"/>
-        <w:rPr>
-          <w:b/>
-          <w:bCs/>
-          <w:lang w:val="de-DE"/>
-        </w:rPr>
-      </w:pPr>
-      <w:r>
-        <w:rPr>
-          <w:lang w:val="de-DE"/>
-        </w:rPr>
-        <w:t xml:space="preserve">Prozessdatenverarbeitung; </w:t>
-      </w:r>
-      <w:r>
-        <w:rPr>
-          <w:b/>
-          <w:bCs/>
-          <w:lang w:val="de-DE"/>
-        </w:rPr>
-        <w:t>Prozessvisualisierung</w:t>
-      </w:r>
-      <w:r>
-        <w:rPr>
-          <w:lang w:val="de-DE"/>
-        </w:rPr>
-        <w:t xml:space="preserve">, </w:t>
-      </w:r>
-      <w:r>
-        <w:rPr>
-          <w:b/>
-          <w:bCs/>
-          <w:lang w:val="de-DE"/>
-        </w:rPr>
-        <w:t>Prozesskommunikation</w:t>
-      </w:r>
-      <w:r>
-        <w:rPr>
-          <w:lang w:val="de-DE"/>
-        </w:rPr>
-        <w:t xml:space="preserve">; Netzwerktechnologien und Übertragungsverfahren für </w:t>
-      </w:r>
-      <w:r>
-        <w:rPr>
-          <w:lang w:val="de-DE"/>
-        </w:rPr>
-        <w:t>Embedded Systems,</w:t>
-      </w:r>
-      <w:r>
-        <w:rPr>
-          <w:lang w:val="de-DE"/>
-        </w:rPr>
-        <w:t xml:space="preserve"> </w:t>
-      </w:r>
-      <w:r>
-        <w:rPr>
-          <w:b/>
-          <w:bCs/>
-          <w:lang w:val="de-DE"/>
-        </w:rPr>
-        <w:t>Sensoren und Aktoren.</w:t>
-      </w:r>
-    </w:p>
-    <w:p>
-      <w:pPr>
-        <w:rPr>
-          <w:b/>
-          <w:bCs/>
-          <w:lang w:val="de-DE"/>
-        </w:rPr>
-      </w:pPr>
-      <w:r>
-        <w:rPr>
-          <w:b/>
-          <w:bCs/>
-          <w:lang w:val="de-DE"/>
-        </w:rPr>
-        <w:t xml:space="preserve">Eingesetzte Werkzeuge: </w:t>
+        <w:t>Arduino Mega2560 Boards</w:t>
       </w:r>
     </w:p>
     <w:p>
@@ -1833,7 +1748,289 @@
         <w:rPr>
           <w:lang w:val="de-DE"/>
         </w:rPr>
-        <w:t>Arduino Mega2560 Boards</w:t>
+        <w:t>Emulator „Tinkercad“</w:t>
+      </w:r>
+    </w:p>
+    <w:p>
+      <w:pPr>
+        <w:rPr>
+          <w:b/>
+          <w:bCs/>
+          <w:lang w:val="de-DE"/>
+        </w:rPr>
+      </w:pPr>
+      <w:r>
+        <w:rPr>
+          <w:b/>
+          <w:bCs/>
+          <w:lang w:val="de-DE"/>
+        </w:rPr>
+        <w:t>Konkrete Inhalte</w:t>
+      </w:r>
+      <w:r>
+        <w:rPr>
+          <w:b/>
+          <w:bCs/>
+          <w:lang w:val="de-DE"/>
+        </w:rPr>
+        <w:t>:</w:t>
+      </w:r>
+    </w:p>
+    <w:p>
+      <w:pPr>
+        <w:pStyle w:val="Listenabsatz"/>
+        <w:numPr>
+          <w:ilvl w:val="0"/>
+          <w:numId w:val="12"/>
+        </w:numPr>
+        <w:rPr>
+          <w:lang w:val="de-DE"/>
+        </w:rPr>
+      </w:pPr>
+      <w:r>
+        <w:rPr>
+          <w:lang w:val="de-DE"/>
+        </w:rPr>
+        <w:t>Anbindung industrieller Sensoren &amp; Aktoren mittels Arduino Bibliotheken (</w:t>
+      </w:r>
+      <w:r>
+        <w:rPr>
+          <w:lang w:val="de-DE"/>
+        </w:rPr>
+        <w:t>Drehgeber (Rotary Encoder)</w:t>
+      </w:r>
+      <w:r>
+        <w:rPr>
+          <w:lang w:val="de-DE"/>
+        </w:rPr>
+        <w:t xml:space="preserve">, </w:t>
+      </w:r>
+      <w:r>
+        <w:rPr>
+          <w:lang w:val="de-DE"/>
+        </w:rPr>
+        <w:t>Schrittmotor</w:t>
+      </w:r>
+      <w:r>
+        <w:rPr>
+          <w:lang w:val="de-DE"/>
+        </w:rPr>
+        <w:t>)</w:t>
+      </w:r>
+    </w:p>
+    <w:p>
+      <w:pPr>
+        <w:pStyle w:val="Listenabsatz"/>
+        <w:numPr>
+          <w:ilvl w:val="0"/>
+          <w:numId w:val="12"/>
+        </w:numPr>
+        <w:rPr>
+          <w:b/>
+          <w:bCs/>
+          <w:lang w:val="de-DE"/>
+        </w:rPr>
+      </w:pPr>
+      <w:r>
+        <w:rPr>
+          <w:lang w:val="de-DE"/>
+        </w:rPr>
+        <w:t>Theorie CAN Bus</w:t>
+      </w:r>
+    </w:p>
+    <w:p>
+      <w:pPr>
+        <w:pStyle w:val="Listenabsatz"/>
+        <w:numPr>
+          <w:ilvl w:val="0"/>
+          <w:numId w:val="12"/>
+        </w:numPr>
+        <w:rPr>
+          <w:b/>
+          <w:bCs/>
+          <w:lang w:val="de-DE"/>
+        </w:rPr>
+      </w:pPr>
+      <w:r>
+        <w:rPr>
+          <w:lang w:val="de-DE"/>
+        </w:rPr>
+        <w:t>Praktische Anwendungen mit industriellen Sensoren / Aktoren und CAN Bus</w:t>
+      </w:r>
+      <w:r>
+        <w:rPr>
+          <w:lang w:val="de-DE"/>
+        </w:rPr>
+        <w:br/>
+        <w:t>z.B. Nachbau eines KFZ Regelkreises: Arduino I mit Sensor (Drehgeber) – Datenübertragung mittels CAN an Arduino II mit Aktor (Schrittmotor)</w:t>
+      </w:r>
+      <w:r>
+        <w:br w:type="page"/>
+      </w:r>
+    </w:p>
+    <w:p>
+      <w:pPr>
+        <w:pStyle w:val="berschrift1"/>
+        <w:rPr>
+          <w:lang w:val="de-DE"/>
+        </w:rPr>
+      </w:pPr>
+      <w:r>
+        <w:rPr>
+          <w:lang w:val="de-DE"/>
+        </w:rPr>
+        <w:lastRenderedPageBreak/>
+        <w:t>5. Jahrgang</w:t>
+      </w:r>
+    </w:p>
+    <w:p>
+      <w:pPr>
+        <w:rPr>
+          <w:b/>
+          <w:bCs/>
+          <w:lang w:val="de-DE"/>
+        </w:rPr>
+      </w:pPr>
+      <w:r>
+        <w:rPr>
+          <w:b/>
+          <w:bCs/>
+          <w:lang w:val="de-DE"/>
+        </w:rPr>
+        <w:t xml:space="preserve">IIT Sem. 9 (4 Systemtechnik)  </w:t>
+      </w:r>
+    </w:p>
+    <w:p>
+      <w:pPr>
+        <w:shd w:val="clear" w:color="auto" w:fill="FAE2D5" w:themeFill="accent2" w:themeFillTint="33"/>
+        <w:rPr>
+          <w:i/>
+          <w:iCs/>
+          <w:lang w:val="de-DE"/>
+        </w:rPr>
+      </w:pPr>
+      <w:r>
+        <w:rPr>
+          <w:i/>
+          <w:iCs/>
+          <w:lang w:val="de-DE"/>
+        </w:rPr>
+        <w:t>(Bildungs- und Lehraufgabe: Die Schülerinnen und Schüler können …)</w:t>
+      </w:r>
+    </w:p>
+    <w:p>
+      <w:pPr>
+        <w:shd w:val="clear" w:color="auto" w:fill="FAE2D5" w:themeFill="accent2" w:themeFillTint="33"/>
+        <w:rPr>
+          <w:i/>
+          <w:iCs/>
+          <w:lang w:val="de-DE"/>
+        </w:rPr>
+      </w:pPr>
+      <w:r>
+        <w:rPr>
+          <w:i/>
+          <w:iCs/>
+          <w:lang w:val="de-DE"/>
+        </w:rPr>
+        <w:t xml:space="preserve">– ihre Kenntnisse der Mikrocontrollertechnik erfolgreich zur Realisierung auch </w:t>
+      </w:r>
+      <w:r>
+        <w:rPr>
+          <w:b/>
+          <w:bCs/>
+          <w:i/>
+          <w:iCs/>
+          <w:lang w:val="de-DE"/>
+        </w:rPr>
+        <w:t>netzwerk</w:t>
+      </w:r>
+      <w:r>
+        <w:rPr>
+          <w:i/>
+          <w:iCs/>
+          <w:lang w:val="de-DE"/>
+        </w:rPr>
+        <w:t xml:space="preserve">- und echtzeitfähiger Systeme im industriellen Umfeld einsetzen. </w:t>
+      </w:r>
+    </w:p>
+    <w:p>
+      <w:pPr>
+        <w:shd w:val="clear" w:color="auto" w:fill="FAE2D5" w:themeFill="accent2" w:themeFillTint="33"/>
+        <w:rPr>
+          <w:i/>
+          <w:iCs/>
+          <w:lang w:val="de-DE"/>
+        </w:rPr>
+      </w:pPr>
+      <w:r>
+        <w:rPr>
+          <w:i/>
+          <w:iCs/>
+          <w:lang w:val="de-DE"/>
+        </w:rPr>
+        <w:t>(Lehrstoff</w:t>
+      </w:r>
+      <w:r>
+        <w:rPr>
+          <w:i/>
+          <w:iCs/>
+          <w:lang w:val="de-DE"/>
+        </w:rPr>
+        <w:t>)</w:t>
+      </w:r>
+    </w:p>
+    <w:p>
+      <w:pPr>
+        <w:shd w:val="clear" w:color="auto" w:fill="FAE2D5" w:themeFill="accent2" w:themeFillTint="33"/>
+        <w:rPr>
+          <w:i/>
+          <w:iCs/>
+          <w:lang w:val="de-DE"/>
+        </w:rPr>
+      </w:pPr>
+      <w:r>
+        <w:rPr>
+          <w:i/>
+          <w:iCs/>
+          <w:lang w:val="de-DE"/>
+        </w:rPr>
+        <w:t xml:space="preserve">Vertiefung der Mikrocontrollertechnik, </w:t>
+      </w:r>
+      <w:r>
+        <w:rPr>
+          <w:b/>
+          <w:bCs/>
+          <w:i/>
+          <w:iCs/>
+          <w:lang w:val="de-DE"/>
+        </w:rPr>
+        <w:t>Entwicklung und Implementierung von Systemen für spezifische Anforderungen</w:t>
+      </w:r>
+      <w:r>
+        <w:rPr>
+          <w:i/>
+          <w:iCs/>
+          <w:lang w:val="de-DE"/>
+        </w:rPr>
+        <w:t>.</w:t>
+      </w:r>
+    </w:p>
+    <w:p>
+      <w:pPr>
+        <w:rPr>
+          <w:b/>
+          <w:bCs/>
+          <w:lang w:val="de-DE"/>
+        </w:rPr>
+      </w:pPr>
+      <w:r>
+        <w:rPr>
+          <w:b/>
+          <w:bCs/>
+          <w:lang w:val="de-DE"/>
+        </w:rPr>
+        <w:t xml:space="preserve">Eingesetzte Werkzeuge: </w:t>
       </w:r>
     </w:p>
     <w:p>
@@ -1851,7 +2048,7 @@
         <w:rPr>
           <w:lang w:val="de-DE"/>
         </w:rPr>
-        <w:t>Emulator „Tinkercad“</w:t>
+        <w:t>Raspberry Pi</w:t>
       </w:r>
     </w:p>
     <w:p>
@@ -1869,35 +2066,6 @@
           <w:lang w:val="de-DE"/>
         </w:rPr>
         <w:t>Konkrete Inhalte:</w:t>
-      </w:r>
-      <w:r>
-        <w:rPr>
-          <w:b/>
-          <w:bCs/>
-          <w:lang w:val="de-DE"/>
-        </w:rPr>
-        <w:t xml:space="preserve"> </w:t>
-      </w:r>
-      <w:r>
-        <w:rPr>
-          <w:i/>
-          <w:iCs/>
-          <w:lang w:val="de-DE"/>
-        </w:rPr>
-        <w:t>(</w:t>
-      </w:r>
-      <w:r>
-        <w:rPr>
-          <w:i/>
-          <w:iCs/>
-          <w:lang w:val="de-DE"/>
-        </w:rPr>
-        <w:t>übernommen von Ferdl – werden noch angepasst)</w:t>
-      </w:r>
-    </w:p>
-    <w:p>
-      <w:r>
-        <w:t>RFID-Tags per MFRC-522 (SPI) einlesen und LED/Servo steuern</w:t>
       </w:r>
     </w:p>
     <w:p>
@@ -1909,7 +2077,28 @@
         </w:numPr>
       </w:pPr>
       <w:r>
-        <w:t>MFRC-522-Library integrieren und DumpToSerial-Beispiel anpassen (RST: 8, SDA/SS: 10)</w:t>
+        <w:t>Grundlagen</w:t>
+      </w:r>
+      <w:r>
+        <w:t xml:space="preserve"> Raspberry Pi </w:t>
+      </w:r>
+      <w:r>
+        <w:t>als</w:t>
+      </w:r>
+      <w:r>
+        <w:t xml:space="preserve"> </w:t>
+      </w:r>
+      <w:r>
+        <w:t>netzwerkbasierte Systeme</w:t>
+      </w:r>
+      <w:r>
+        <w:t xml:space="preserve"> </w:t>
+      </w:r>
+      <w:r>
+        <w:t xml:space="preserve">programmieren und </w:t>
+      </w:r>
+      <w:r>
+        <w:t>einsetzen</w:t>
       </w:r>
     </w:p>
     <w:p>
@@ -1921,7 +2110,7 @@
         </w:numPr>
       </w:pPr>
       <w:r>
-        <w:t>UID (4, 7 oder 10 Bytes) des RFID-Tags extrahieren und zu einem unsigned long kombinieren</w:t>
+        <w:t>Raspberry Pi Konfiguration bzw. Netzwerkzugriff mittels TigerVNC / SSH</w:t>
       </w:r>
     </w:p>
     <w:p>
@@ -1933,12 +2122,10 @@
         </w:numPr>
       </w:pPr>
       <w:r>
-        <w:t>Von dieser UID abhängig LED ein-/ausschalten und Servo (Schranke) öffen/schließen</w:t>
-      </w:r>
-    </w:p>
-    <w:p>
-      <w:r>
-        <w:t>Arbeitsteilung zwischen 2 Arduinos inkl. SPI-Kommunikation</w:t>
+        <w:t>Gcc, g++, Make</w:t>
+      </w:r>
+      <w:r>
+        <w:t>, git / github</w:t>
       </w:r>
     </w:p>
     <w:p>
@@ -1950,7 +2137,7 @@
         </w:numPr>
       </w:pPr>
       <w:r>
-        <w:t>DS18B20 1-Wire-Temperatursensor bei Tastendruck einlesen (via Library, Pin 8) und Fahrtrichtung daraus bestimmen (z.B. unter 24°C vorwärts, über 25°C rückwärts, dazwischen aus)</w:t>
+        <w:t>Ansteuerung LCD mittels Library</w:t>
       </w:r>
     </w:p>
     <w:p>
@@ -1962,7 +2149,10 @@
         </w:numPr>
       </w:pPr>
       <w:r>
-        <w:t>Temperatur von °C in Geschwindikeit 0 bis 1023 umrechnen (minimale/maximale Temperatur festlegen, constrain/map für Abbildung)</w:t>
+        <w:t>Ansteuerung GPIO</w:t>
+      </w:r>
+      <w:r>
+        <w:t xml:space="preserve"> / Ansteuerung PWM Servo (pigpio library)</w:t>
       </w:r>
     </w:p>
     <w:p>
@@ -1974,7 +2164,7 @@
         </w:numPr>
       </w:pPr>
       <w:r>
-        <w:t>Testausgaben im Serial Monitor (gelesene °C, Richtung, Geschwindigkeit) vor dem Senden</w:t>
+        <w:t>Ansteuerung 1-Wire DS18 Temperatursensor</w:t>
       </w:r>
     </w:p>
     <w:p>
@@ -1986,59 +2176,39 @@
         </w:numPr>
       </w:pPr>
       <w:r>
-        <w:t>Richtung und Wert via SPI an 2. Arduino (Slave) übertragen (Kommando: FWD = 2, BWD = 1, OFF = 0; Wert: Geschwindigkeit zwischen 0 und 1023 als 2 Bytes zerlegt senden)</w:t>
-      </w:r>
-    </w:p>
-    <w:p>
-      <w:pPr>
-        <w:pStyle w:val="Listenabsatz"/>
-        <w:numPr>
-          <w:ilvl w:val="0"/>
-          <w:numId w:val="6"/>
-        </w:numPr>
-      </w:pPr>
-      <w:r>
-        <w:t>Empfangene Werte (Befehl, Geschwindigkeit) unmittelbar nach Erhalt im seriellen Monitor anzeigen</w:t>
-      </w:r>
-    </w:p>
-    <w:p>
-      <w:r>
-        <w:t>Schrittmotor ausschalten (OFF) bzw. in die gewünschte Richtung (FWD/BWD, als negative/positive Schrittanzahl an .step(anzahl) übergeben) mit der empfangenen Geschwindigkeit (abbilden auf min/max Motorgeschwindigkeit, Wertebereich: 1..~15) eine Umdrehung (~2037 Schritte) laufen lassen</w:t>
-      </w:r>
-      <w:r>
-        <w:br w:type="page"/>
-      </w:r>
-    </w:p>
-    <w:p>
-      <w:pPr>
-        <w:pStyle w:val="berschrift1"/>
-        <w:rPr>
-          <w:lang w:val="de-DE"/>
-        </w:rPr>
-      </w:pPr>
-      <w:r>
-        <w:rPr>
-          <w:lang w:val="de-DE"/>
-        </w:rPr>
-        <w:lastRenderedPageBreak/>
-        <w:t>5. Jahrgang</w:t>
-      </w:r>
-    </w:p>
-    <w:p>
-      <w:pPr>
-        <w:rPr>
-          <w:b/>
-          <w:bCs/>
-          <w:lang w:val="de-DE"/>
-        </w:rPr>
-      </w:pPr>
-      <w:r>
-        <w:rPr>
-          <w:b/>
-          <w:bCs/>
-          <w:lang w:val="de-DE"/>
-        </w:rPr>
-        <w:t xml:space="preserve">IIT Sem. 9 (4 Systemtechnik)  </w:t>
+        <w:t xml:space="preserve">GET Request zur Übertragung von Prozessdaten / Visualisierung mittels </w:t>
+      </w:r>
+      <w:r>
+        <w:t xml:space="preserve">curl/libcurl und </w:t>
+      </w:r>
+      <w:r>
+        <w:t xml:space="preserve">Webserver / </w:t>
+      </w:r>
+      <w:r>
+        <w:t>Weboberfläche (</w:t>
+      </w:r>
+      <w:r>
+        <w:t>PHP</w:t>
+      </w:r>
+      <w:r>
+        <w:t>)</w:t>
+      </w:r>
+    </w:p>
+    <w:p>
+      <w:pPr>
+        <w:rPr>
+          <w:b/>
+          <w:bCs/>
+          <w:lang w:val="de-DE"/>
+        </w:rPr>
+      </w:pPr>
+      <w:r>
+        <w:rPr>
+          <w:b/>
+          <w:bCs/>
+          <w:lang w:val="de-DE"/>
+        </w:rPr>
+        <w:t xml:space="preserve">IIT Sem. 10 (4 Systemtechnik)  </w:t>
       </w:r>
     </w:p>
     <w:p>
@@ -2074,303 +2244,43 @@
           <w:iCs/>
           <w:lang w:val="de-DE"/>
         </w:rPr>
-        <w:t xml:space="preserve">– ihre Kenntnisse der Mikrocontrollertechnik erfolgreich zur Realisierung auch </w:t>
-      </w:r>
-      <w:r>
-        <w:rPr>
-          <w:b/>
-          <w:bCs/>
-          <w:i/>
-          <w:iCs/>
-          <w:lang w:val="de-DE"/>
-        </w:rPr>
-        <w:t>netzwerk</w:t>
-      </w:r>
-      <w:r>
-        <w:rPr>
-          <w:i/>
-          <w:iCs/>
-          <w:lang w:val="de-DE"/>
-        </w:rPr>
-        <w:t xml:space="preserve">- und echtzeitfähiger Systeme im industriellen Umfeld einsetzen. </w:t>
-      </w:r>
-    </w:p>
-    <w:p>
-      <w:pPr>
-        <w:shd w:val="clear" w:color="auto" w:fill="FAE2D5" w:themeFill="accent2" w:themeFillTint="33"/>
-        <w:rPr>
-          <w:i/>
-          <w:iCs/>
-          <w:lang w:val="de-DE"/>
-        </w:rPr>
-      </w:pPr>
-      <w:r>
-        <w:rPr>
-          <w:i/>
-          <w:iCs/>
-          <w:lang w:val="de-DE"/>
-        </w:rPr>
-        <w:t>(Lehrstoff</w:t>
-      </w:r>
-      <w:r>
-        <w:rPr>
-          <w:i/>
-          <w:iCs/>
-          <w:lang w:val="de-DE"/>
-        </w:rPr>
-        <w:t>)</w:t>
-      </w:r>
-    </w:p>
-    <w:p>
-      <w:pPr>
-        <w:shd w:val="clear" w:color="auto" w:fill="FAE2D5" w:themeFill="accent2" w:themeFillTint="33"/>
-        <w:rPr>
-          <w:i/>
-          <w:iCs/>
-          <w:lang w:val="de-DE"/>
-        </w:rPr>
-      </w:pPr>
-      <w:r>
-        <w:rPr>
-          <w:i/>
-          <w:iCs/>
-          <w:lang w:val="de-DE"/>
-        </w:rPr>
-        <w:t xml:space="preserve">Vertiefung der Mikrocontrollertechnik, </w:t>
-      </w:r>
-      <w:r>
-        <w:rPr>
-          <w:b/>
-          <w:bCs/>
-          <w:i/>
-          <w:iCs/>
-          <w:lang w:val="de-DE"/>
-        </w:rPr>
-        <w:t>Entwicklung und Implementierung von Systemen für spezifische Anforderungen</w:t>
-      </w:r>
-      <w:r>
-        <w:rPr>
-          <w:i/>
-          <w:iCs/>
-          <w:lang w:val="de-DE"/>
-        </w:rPr>
-        <w:t>.</w:t>
-      </w:r>
-    </w:p>
-    <w:p>
-      <w:pPr>
-        <w:rPr>
-          <w:b/>
-          <w:bCs/>
-          <w:lang w:val="de-DE"/>
-        </w:rPr>
-      </w:pPr>
-      <w:r>
-        <w:rPr>
-          <w:b/>
-          <w:bCs/>
-          <w:lang w:val="de-DE"/>
-        </w:rPr>
-        <w:t xml:space="preserve">Eingesetzte Werkzeuge: </w:t>
-      </w:r>
-    </w:p>
-    <w:p>
-      <w:pPr>
-        <w:pStyle w:val="Listenabsatz"/>
-        <w:numPr>
-          <w:ilvl w:val="0"/>
-          <w:numId w:val="8"/>
-        </w:numPr>
-        <w:rPr>
-          <w:lang w:val="de-DE"/>
-        </w:rPr>
-      </w:pPr>
-      <w:r>
-        <w:rPr>
-          <w:lang w:val="de-DE"/>
-        </w:rPr>
-        <w:t>Raspberry Pi</w:t>
-      </w:r>
-    </w:p>
-    <w:p>
-      <w:pPr>
-        <w:rPr>
-          <w:b/>
-          <w:bCs/>
-          <w:lang w:val="de-DE"/>
-        </w:rPr>
-      </w:pPr>
-      <w:r>
-        <w:rPr>
-          <w:b/>
-          <w:bCs/>
-          <w:lang w:val="de-DE"/>
-        </w:rPr>
-        <w:t>Konkrete Inhalte:</w:t>
-      </w:r>
-    </w:p>
-    <w:p>
-      <w:pPr>
-        <w:pStyle w:val="Listenabsatz"/>
-        <w:numPr>
-          <w:ilvl w:val="0"/>
-          <w:numId w:val="6"/>
-        </w:numPr>
-      </w:pPr>
-      <w:r>
-        <w:t>Grundlagen</w:t>
-      </w:r>
-      <w:r>
-        <w:t xml:space="preserve"> Raspberry Pi </w:t>
-      </w:r>
-      <w:r>
-        <w:t>als</w:t>
-      </w:r>
-      <w:r>
-        <w:t xml:space="preserve"> </w:t>
-      </w:r>
-      <w:r>
-        <w:t>netzwerkbasierte Systeme</w:t>
-      </w:r>
-      <w:r>
-        <w:t xml:space="preserve"> </w:t>
-      </w:r>
-      <w:r>
-        <w:t xml:space="preserve">programmieren und </w:t>
-      </w:r>
-      <w:r>
-        <w:t>einsetzen</w:t>
-      </w:r>
-    </w:p>
-    <w:p>
-      <w:pPr>
-        <w:pStyle w:val="Listenabsatz"/>
-        <w:numPr>
-          <w:ilvl w:val="0"/>
-          <w:numId w:val="6"/>
-        </w:numPr>
-      </w:pPr>
-      <w:r>
-        <w:t>Raspberry Pi Konfiguration bzw. Netzwerkzugriff mittels TigerVNC / SSH</w:t>
-      </w:r>
-    </w:p>
-    <w:p>
-      <w:pPr>
-        <w:pStyle w:val="Listenabsatz"/>
-        <w:numPr>
-          <w:ilvl w:val="0"/>
-          <w:numId w:val="6"/>
-        </w:numPr>
-      </w:pPr>
-      <w:r>
-        <w:t>Gcc, g++, Make</w:t>
-      </w:r>
-      <w:r>
-        <w:t>, git / github</w:t>
-      </w:r>
-    </w:p>
-    <w:p>
-      <w:pPr>
-        <w:pStyle w:val="Listenabsatz"/>
-        <w:numPr>
-          <w:ilvl w:val="0"/>
-          <w:numId w:val="6"/>
-        </w:numPr>
-      </w:pPr>
-      <w:r>
-        <w:t>Ansteuerung LCD-Display mittels Library</w:t>
-      </w:r>
-    </w:p>
-    <w:p>
-      <w:pPr>
-        <w:pStyle w:val="Listenabsatz"/>
-        <w:numPr>
-          <w:ilvl w:val="0"/>
-          <w:numId w:val="6"/>
-        </w:numPr>
-      </w:pPr>
-      <w:r>
-        <w:t>Ansteuerung GPIO</w:t>
-      </w:r>
-    </w:p>
-    <w:p>
-      <w:pPr>
-        <w:pStyle w:val="Listenabsatz"/>
-        <w:numPr>
-          <w:ilvl w:val="0"/>
-          <w:numId w:val="6"/>
-        </w:numPr>
-      </w:pPr>
-      <w:r>
-        <w:t xml:space="preserve">GET Request zur Übertragung von Prozessdaten / Visualisierung mittels </w:t>
-      </w:r>
-      <w:r>
-        <w:t xml:space="preserve">curl/libcurl und </w:t>
-      </w:r>
-      <w:r>
-        <w:t xml:space="preserve">Webserver / </w:t>
-      </w:r>
-      <w:r>
-        <w:t>Weboberfläche (</w:t>
-      </w:r>
-      <w:r>
-        <w:t>PHP</w:t>
-      </w:r>
-      <w:r>
-        <w:t>)</w:t>
-      </w:r>
-    </w:p>
-    <w:p>
-      <w:pPr>
-        <w:rPr>
-          <w:b/>
-          <w:bCs/>
-          <w:lang w:val="de-DE"/>
-        </w:rPr>
-      </w:pPr>
-      <w:r>
-        <w:rPr>
-          <w:b/>
-          <w:bCs/>
-          <w:lang w:val="de-DE"/>
-        </w:rPr>
-        <w:t xml:space="preserve">IIT Sem. 10 (4 Systemtechnik)  </w:t>
-      </w:r>
-    </w:p>
-    <w:p>
-      <w:pPr>
-        <w:shd w:val="clear" w:color="auto" w:fill="FAE2D5" w:themeFill="accent2" w:themeFillTint="33"/>
-        <w:rPr>
-          <w:i/>
-          <w:iCs/>
-          <w:lang w:val="de-DE"/>
-        </w:rPr>
-      </w:pPr>
-      <w:r>
-        <w:rPr>
-          <w:i/>
-          <w:iCs/>
-          <w:lang w:val="de-DE"/>
-        </w:rPr>
-        <w:t>(Bildungs- und Lehraufgabe: Die Schülerinnen und Schüler können …)</w:t>
-      </w:r>
-    </w:p>
-    <w:p>
-      <w:pPr>
-        <w:shd w:val="clear" w:color="auto" w:fill="FAE2D5" w:themeFill="accent2" w:themeFillTint="33"/>
-        <w:rPr>
-          <w:i/>
-          <w:iCs/>
-          <w:lang w:val="de-DE"/>
-        </w:rPr>
-      </w:pPr>
-      <w:r>
-        <w:rPr>
-          <w:i/>
-          <w:iCs/>
-          <w:lang w:val="de-DE"/>
-        </w:rPr>
-        <w:t>– ihre Kenntnisse über Systeme der Prozessdatenerfassung und -verarbeitung erfolgreich im industriellen Umfeld einsetzen sowie Mechanismen zur Prozesskommunikation in solchen Systemen implementieren.</w:t>
+        <w:t xml:space="preserve">– ihre Kenntnisse über Systeme der </w:t>
+      </w:r>
+      <w:r>
+        <w:rPr>
+          <w:b/>
+          <w:bCs/>
+          <w:i/>
+          <w:iCs/>
+          <w:lang w:val="de-DE"/>
+        </w:rPr>
+        <w:t>Prozessdatenerfassung</w:t>
+      </w:r>
+      <w:r>
+        <w:rPr>
+          <w:i/>
+          <w:iCs/>
+          <w:lang w:val="de-DE"/>
+        </w:rPr>
+        <w:t xml:space="preserve"> und -</w:t>
+      </w:r>
+      <w:r>
+        <w:rPr>
+          <w:b/>
+          <w:bCs/>
+          <w:i/>
+          <w:iCs/>
+          <w:lang w:val="de-DE"/>
+        </w:rPr>
+        <w:t>verarbeitung</w:t>
+      </w:r>
+      <w:r>
+        <w:rPr>
+          <w:i/>
+          <w:iCs/>
+          <w:lang w:val="de-DE"/>
+        </w:rPr>
+        <w:t xml:space="preserve"> erfolgreich im industriellen Umfeld einsetzen sowie Mechanismen zur Prozesskommunikation in solchen Systemen implementieren.</w:t>
       </w:r>
       <w:r>
         <w:rPr>
@@ -2533,6 +2443,19 @@
       <w:r>
         <w:t>)</w:t>
       </w:r>
+    </w:p>
+    <w:p>
+      <w:pPr>
+        <w:pStyle w:val="Listenabsatz"/>
+        <w:numPr>
+          <w:ilvl w:val="0"/>
+          <w:numId w:val="6"/>
+        </w:numPr>
+        <w:jc w:val="both"/>
+      </w:pPr>
+      <w:r>
+        <w:t>Weiterführung Projekt – Messdaten gewinnen, Webvisualisierung, steuern von Aktoren (Servo mittels PWM)</w:t>
+      </w:r>
       <w:r>
         <w:br w:type="page"/>
       </w:r>
@@ -2631,7 +2554,15 @@
           <w:iCs/>
           <w:lang w:val="de-DE"/>
         </w:rPr>
-        <w:t>Visualisierungen für Prozessdaten</w:t>
+        <w:t xml:space="preserve">Visualisierungen </w:t>
+      </w:r>
+      <w:r>
+        <w:rPr>
+          <w:i/>
+          <w:iCs/>
+          <w:lang w:val="de-DE"/>
+        </w:rPr>
+        <w:t>für Prozessdaten</w:t>
       </w:r>
       <w:r>
         <w:rPr>
@@ -2647,7 +2578,25 @@
           <w:iCs/>
           <w:lang w:val="de-DE"/>
         </w:rPr>
-        <w:t>diese zur Anlagensteuerung einsetzen;</w:t>
+        <w:t xml:space="preserve">diese zur </w:t>
+      </w:r>
+      <w:r>
+        <w:rPr>
+          <w:b/>
+          <w:bCs/>
+          <w:i/>
+          <w:iCs/>
+          <w:lang w:val="de-DE"/>
+        </w:rPr>
+        <w:t>Anlagensteuerung</w:t>
+      </w:r>
+      <w:r>
+        <w:rPr>
+          <w:i/>
+          <w:iCs/>
+          <w:lang w:val="de-DE"/>
+        </w:rPr>
+        <w:t xml:space="preserve"> einsetzen;</w:t>
       </w:r>
     </w:p>
     <w:p>
@@ -2924,13 +2873,19 @@
         <w:t>Bus</w:t>
       </w:r>
       <w:r>
-        <w:t xml:space="preserve"> und Weiterleitung in </w:t>
-      </w:r>
-      <w:r>
-        <w:t>Netzwerk</w:t>
-      </w:r>
-      <w:r>
-        <w:t xml:space="preserve"> auf Webserver / Weboberfläche</w:t>
+        <w:t xml:space="preserve"> welcher die Visualisierung übernimmt</w:t>
+      </w:r>
+    </w:p>
+    <w:p>
+      <w:pPr>
+        <w:pStyle w:val="Listenabsatz"/>
+        <w:numPr>
+          <w:ilvl w:val="0"/>
+          <w:numId w:val="6"/>
+        </w:numPr>
+      </w:pPr>
+      <w:r>
+        <w:t>Steuerung in heterogenen Systemen – Raspberry Pi steuert per CAN Bus Arduino Nodes mit PWM Servos</w:t>
       </w:r>
     </w:p>
     <w:p>
@@ -3197,25 +3152,9 @@
         <w:t xml:space="preserve"> Theorie und praktischer Einsatz</w:t>
       </w:r>
     </w:p>
-    <w:p>
-      <w:pPr>
-        <w:pStyle w:val="Listenabsatz"/>
-        <w:numPr>
-          <w:ilvl w:val="0"/>
-          <w:numId w:val="6"/>
-        </w:numPr>
-      </w:pPr>
-      <w:r>
-        <w:lastRenderedPageBreak/>
-        <w:t>CAN Bus</w:t>
-      </w:r>
-      <w:r>
-        <w:t xml:space="preserve"> </w:t>
-      </w:r>
-    </w:p>
     <w:sectPr>
       <w:pgSz w:w="11906" w:h="16838"/>
-      <w:pgMar w:top="1417" w:right="1417" w:bottom="1134" w:left="1417" w:header="708" w:footer="708" w:gutter="0"/>
+      <w:pgMar w:top="1418" w:right="1134" w:bottom="1134" w:left="1134" w:header="709" w:footer="709" w:gutter="0"/>
       <w:cols w:space="708"/>
       <w:docGrid w:linePitch="360"/>
     </w:sectPr>
@@ -3452,6 +3391,232 @@
     </w:lvl>
   </w:abstractNum>
   <w:abstractNum w:abstractNumId="2" w15:restartNumberingAfterBreak="0">
+    <w:nsid w:val="0AC67431"/>
+    <w:multiLevelType w:val="hybridMultilevel"/>
+    <w:tmpl w:val="791A3B84"/>
+    <w:lvl w:ilvl="0" w:tplc="0C070001">
+      <w:start w:val="1"/>
+      <w:numFmt w:val="bullet"/>
+      <w:lvlText w:val=""/>
+      <w:lvlJc w:val="left"/>
+      <w:pPr>
+        <w:ind w:left="3600" w:hanging="360"/>
+      </w:pPr>
+      <w:rPr>
+        <w:rFonts w:ascii="Symbol" w:hAnsi="Symbol" w:hint="default"/>
+      </w:rPr>
+    </w:lvl>
+    <w:lvl w:ilvl="1" w:tplc="0C070003" w:tentative="1">
+      <w:start w:val="1"/>
+      <w:numFmt w:val="bullet"/>
+      <w:lvlText w:val="o"/>
+      <w:lvlJc w:val="left"/>
+      <w:pPr>
+        <w:ind w:left="4320" w:hanging="360"/>
+      </w:pPr>
+      <w:rPr>
+        <w:rFonts w:ascii="Courier New" w:hAnsi="Courier New" w:cs="Courier New" w:hint="default"/>
+      </w:rPr>
+    </w:lvl>
+    <w:lvl w:ilvl="2" w:tplc="0C070005" w:tentative="1">
+      <w:start w:val="1"/>
+      <w:numFmt w:val="bullet"/>
+      <w:lvlText w:val=""/>
+      <w:lvlJc w:val="left"/>
+      <w:pPr>
+        <w:ind w:left="5040" w:hanging="360"/>
+      </w:pPr>
+      <w:rPr>
+        <w:rFonts w:ascii="Wingdings" w:hAnsi="Wingdings" w:hint="default"/>
+      </w:rPr>
+    </w:lvl>
+    <w:lvl w:ilvl="3" w:tplc="0C070001" w:tentative="1">
+      <w:start w:val="1"/>
+      <w:numFmt w:val="bullet"/>
+      <w:lvlText w:val=""/>
+      <w:lvlJc w:val="left"/>
+      <w:pPr>
+        <w:ind w:left="5760" w:hanging="360"/>
+      </w:pPr>
+      <w:rPr>
+        <w:rFonts w:ascii="Symbol" w:hAnsi="Symbol" w:hint="default"/>
+      </w:rPr>
+    </w:lvl>
+    <w:lvl w:ilvl="4" w:tplc="0C070003" w:tentative="1">
+      <w:start w:val="1"/>
+      <w:numFmt w:val="bullet"/>
+      <w:lvlText w:val="o"/>
+      <w:lvlJc w:val="left"/>
+      <w:pPr>
+        <w:ind w:left="6480" w:hanging="360"/>
+      </w:pPr>
+      <w:rPr>
+        <w:rFonts w:ascii="Courier New" w:hAnsi="Courier New" w:cs="Courier New" w:hint="default"/>
+      </w:rPr>
+    </w:lvl>
+    <w:lvl w:ilvl="5" w:tplc="0C070005" w:tentative="1">
+      <w:start w:val="1"/>
+      <w:numFmt w:val="bullet"/>
+      <w:lvlText w:val=""/>
+      <w:lvlJc w:val="left"/>
+      <w:pPr>
+        <w:ind w:left="7200" w:hanging="360"/>
+      </w:pPr>
+      <w:rPr>
+        <w:rFonts w:ascii="Wingdings" w:hAnsi="Wingdings" w:hint="default"/>
+      </w:rPr>
+    </w:lvl>
+    <w:lvl w:ilvl="6" w:tplc="0C070001" w:tentative="1">
+      <w:start w:val="1"/>
+      <w:numFmt w:val="bullet"/>
+      <w:lvlText w:val=""/>
+      <w:lvlJc w:val="left"/>
+      <w:pPr>
+        <w:ind w:left="7920" w:hanging="360"/>
+      </w:pPr>
+      <w:rPr>
+        <w:rFonts w:ascii="Symbol" w:hAnsi="Symbol" w:hint="default"/>
+      </w:rPr>
+    </w:lvl>
+    <w:lvl w:ilvl="7" w:tplc="0C070003" w:tentative="1">
+      <w:start w:val="1"/>
+      <w:numFmt w:val="bullet"/>
+      <w:lvlText w:val="o"/>
+      <w:lvlJc w:val="left"/>
+      <w:pPr>
+        <w:ind w:left="8640" w:hanging="360"/>
+      </w:pPr>
+      <w:rPr>
+        <w:rFonts w:ascii="Courier New" w:hAnsi="Courier New" w:cs="Courier New" w:hint="default"/>
+      </w:rPr>
+    </w:lvl>
+    <w:lvl w:ilvl="8" w:tplc="0C070005" w:tentative="1">
+      <w:start w:val="1"/>
+      <w:numFmt w:val="bullet"/>
+      <w:lvlText w:val=""/>
+      <w:lvlJc w:val="left"/>
+      <w:pPr>
+        <w:ind w:left="9360" w:hanging="360"/>
+      </w:pPr>
+      <w:rPr>
+        <w:rFonts w:ascii="Wingdings" w:hAnsi="Wingdings" w:hint="default"/>
+      </w:rPr>
+    </w:lvl>
+  </w:abstractNum>
+  <w:abstractNum w:abstractNumId="3" w15:restartNumberingAfterBreak="0">
+    <w:nsid w:val="21643437"/>
+    <w:multiLevelType w:val="hybridMultilevel"/>
+    <w:tmpl w:val="A872B026"/>
+    <w:lvl w:ilvl="0" w:tplc="0C070001">
+      <w:start w:val="1"/>
+      <w:numFmt w:val="bullet"/>
+      <w:lvlText w:val=""/>
+      <w:lvlJc w:val="left"/>
+      <w:pPr>
+        <w:ind w:left="720" w:hanging="360"/>
+      </w:pPr>
+      <w:rPr>
+        <w:rFonts w:ascii="Symbol" w:hAnsi="Symbol" w:hint="default"/>
+      </w:rPr>
+    </w:lvl>
+    <w:lvl w:ilvl="1" w:tplc="0C070003" w:tentative="1">
+      <w:start w:val="1"/>
+      <w:numFmt w:val="bullet"/>
+      <w:lvlText w:val="o"/>
+      <w:lvlJc w:val="left"/>
+      <w:pPr>
+        <w:ind w:left="1440" w:hanging="360"/>
+      </w:pPr>
+      <w:rPr>
+        <w:rFonts w:ascii="Courier New" w:hAnsi="Courier New" w:cs="Courier New" w:hint="default"/>
+      </w:rPr>
+    </w:lvl>
+    <w:lvl w:ilvl="2" w:tplc="0C070005" w:tentative="1">
+      <w:start w:val="1"/>
+      <w:numFmt w:val="bullet"/>
+      <w:lvlText w:val=""/>
+      <w:lvlJc w:val="left"/>
+      <w:pPr>
+        <w:ind w:left="2160" w:hanging="360"/>
+      </w:pPr>
+      <w:rPr>
+        <w:rFonts w:ascii="Wingdings" w:hAnsi="Wingdings" w:hint="default"/>
+      </w:rPr>
+    </w:lvl>
+    <w:lvl w:ilvl="3" w:tplc="0C070001" w:tentative="1">
+      <w:start w:val="1"/>
+      <w:numFmt w:val="bullet"/>
+      <w:lvlText w:val=""/>
+      <w:lvlJc w:val="left"/>
+      <w:pPr>
+        <w:ind w:left="2880" w:hanging="360"/>
+      </w:pPr>
+      <w:rPr>
+        <w:rFonts w:ascii="Symbol" w:hAnsi="Symbol" w:hint="default"/>
+      </w:rPr>
+    </w:lvl>
+    <w:lvl w:ilvl="4" w:tplc="0C070003" w:tentative="1">
+      <w:start w:val="1"/>
+      <w:numFmt w:val="bullet"/>
+      <w:lvlText w:val="o"/>
+      <w:lvlJc w:val="left"/>
+      <w:pPr>
+        <w:ind w:left="3600" w:hanging="360"/>
+      </w:pPr>
+      <w:rPr>
+        <w:rFonts w:ascii="Courier New" w:hAnsi="Courier New" w:cs="Courier New" w:hint="default"/>
+      </w:rPr>
+    </w:lvl>
+    <w:lvl w:ilvl="5" w:tplc="0C070005" w:tentative="1">
+      <w:start w:val="1"/>
+      <w:numFmt w:val="bullet"/>
+      <w:lvlText w:val=""/>
+      <w:lvlJc w:val="left"/>
+      <w:pPr>
+        <w:ind w:left="4320" w:hanging="360"/>
+      </w:pPr>
+      <w:rPr>
+        <w:rFonts w:ascii="Wingdings" w:hAnsi="Wingdings" w:hint="default"/>
+      </w:rPr>
+    </w:lvl>
+    <w:lvl w:ilvl="6" w:tplc="0C070001" w:tentative="1">
+      <w:start w:val="1"/>
+      <w:numFmt w:val="bullet"/>
+      <w:lvlText w:val=""/>
+      <w:lvlJc w:val="left"/>
+      <w:pPr>
+        <w:ind w:left="5040" w:hanging="360"/>
+      </w:pPr>
+      <w:rPr>
+        <w:rFonts w:ascii="Symbol" w:hAnsi="Symbol" w:hint="default"/>
+      </w:rPr>
+    </w:lvl>
+    <w:lvl w:ilvl="7" w:tplc="0C070003" w:tentative="1">
+      <w:start w:val="1"/>
+      <w:numFmt w:val="bullet"/>
+      <w:lvlText w:val="o"/>
+      <w:lvlJc w:val="left"/>
+      <w:pPr>
+        <w:ind w:left="5760" w:hanging="360"/>
+      </w:pPr>
+      <w:rPr>
+        <w:rFonts w:ascii="Courier New" w:hAnsi="Courier New" w:cs="Courier New" w:hint="default"/>
+      </w:rPr>
+    </w:lvl>
+    <w:lvl w:ilvl="8" w:tplc="0C070005" w:tentative="1">
+      <w:start w:val="1"/>
+      <w:numFmt w:val="bullet"/>
+      <w:lvlText w:val=""/>
+      <w:lvlJc w:val="left"/>
+      <w:pPr>
+        <w:ind w:left="6480" w:hanging="360"/>
+      </w:pPr>
+      <w:rPr>
+        <w:rFonts w:ascii="Wingdings" w:hAnsi="Wingdings" w:hint="default"/>
+      </w:rPr>
+    </w:lvl>
+  </w:abstractNum>
+  <w:abstractNum w:abstractNumId="4" w15:restartNumberingAfterBreak="0">
     <w:nsid w:val="228877CB"/>
     <w:multiLevelType w:val="multilevel"/>
     <w:tmpl w:val="E92A8812"/>
@@ -3600,7 +3765,7 @@
       </w:rPr>
     </w:lvl>
   </w:abstractNum>
-  <w:abstractNum w:abstractNumId="3" w15:restartNumberingAfterBreak="0">
+  <w:abstractNum w:abstractNumId="5" w15:restartNumberingAfterBreak="0">
     <w:nsid w:val="32E5334D"/>
     <w:multiLevelType w:val="hybridMultilevel"/>
     <w:tmpl w:val="371C7A54"/>
@@ -3713,7 +3878,120 @@
       </w:rPr>
     </w:lvl>
   </w:abstractNum>
-  <w:abstractNum w:abstractNumId="4" w15:restartNumberingAfterBreak="0">
+  <w:abstractNum w:abstractNumId="6" w15:restartNumberingAfterBreak="0">
+    <w:nsid w:val="3A825D8C"/>
+    <w:multiLevelType w:val="hybridMultilevel"/>
+    <w:tmpl w:val="3AE0EEB0"/>
+    <w:lvl w:ilvl="0" w:tplc="0C070001">
+      <w:start w:val="1"/>
+      <w:numFmt w:val="bullet"/>
+      <w:lvlText w:val=""/>
+      <w:lvlJc w:val="left"/>
+      <w:pPr>
+        <w:ind w:left="720" w:hanging="360"/>
+      </w:pPr>
+      <w:rPr>
+        <w:rFonts w:ascii="Symbol" w:hAnsi="Symbol" w:hint="default"/>
+      </w:rPr>
+    </w:lvl>
+    <w:lvl w:ilvl="1" w:tplc="0C070003" w:tentative="1">
+      <w:start w:val="1"/>
+      <w:numFmt w:val="bullet"/>
+      <w:lvlText w:val="o"/>
+      <w:lvlJc w:val="left"/>
+      <w:pPr>
+        <w:ind w:left="1440" w:hanging="360"/>
+      </w:pPr>
+      <w:rPr>
+        <w:rFonts w:ascii="Courier New" w:hAnsi="Courier New" w:cs="Courier New" w:hint="default"/>
+      </w:rPr>
+    </w:lvl>
+    <w:lvl w:ilvl="2" w:tplc="0C070005" w:tentative="1">
+      <w:start w:val="1"/>
+      <w:numFmt w:val="bullet"/>
+      <w:lvlText w:val=""/>
+      <w:lvlJc w:val="left"/>
+      <w:pPr>
+        <w:ind w:left="2160" w:hanging="360"/>
+      </w:pPr>
+      <w:rPr>
+        <w:rFonts w:ascii="Wingdings" w:hAnsi="Wingdings" w:hint="default"/>
+      </w:rPr>
+    </w:lvl>
+    <w:lvl w:ilvl="3" w:tplc="0C070001" w:tentative="1">
+      <w:start w:val="1"/>
+      <w:numFmt w:val="bullet"/>
+      <w:lvlText w:val=""/>
+      <w:lvlJc w:val="left"/>
+      <w:pPr>
+        <w:ind w:left="2880" w:hanging="360"/>
+      </w:pPr>
+      <w:rPr>
+        <w:rFonts w:ascii="Symbol" w:hAnsi="Symbol" w:hint="default"/>
+      </w:rPr>
+    </w:lvl>
+    <w:lvl w:ilvl="4" w:tplc="0C070003" w:tentative="1">
+      <w:start w:val="1"/>
+      <w:numFmt w:val="bullet"/>
+      <w:lvlText w:val="o"/>
+      <w:lvlJc w:val="left"/>
+      <w:pPr>
+        <w:ind w:left="3600" w:hanging="360"/>
+      </w:pPr>
+      <w:rPr>
+        <w:rFonts w:ascii="Courier New" w:hAnsi="Courier New" w:cs="Courier New" w:hint="default"/>
+      </w:rPr>
+    </w:lvl>
+    <w:lvl w:ilvl="5" w:tplc="0C070005" w:tentative="1">
+      <w:start w:val="1"/>
+      <w:numFmt w:val="bullet"/>
+      <w:lvlText w:val=""/>
+      <w:lvlJc w:val="left"/>
+      <w:pPr>
+        <w:ind w:left="4320" w:hanging="360"/>
+      </w:pPr>
+      <w:rPr>
+        <w:rFonts w:ascii="Wingdings" w:hAnsi="Wingdings" w:hint="default"/>
+      </w:rPr>
+    </w:lvl>
+    <w:lvl w:ilvl="6" w:tplc="0C070001" w:tentative="1">
+      <w:start w:val="1"/>
+      <w:numFmt w:val="bullet"/>
+      <w:lvlText w:val=""/>
+      <w:lvlJc w:val="left"/>
+      <w:pPr>
+        <w:ind w:left="5040" w:hanging="360"/>
+      </w:pPr>
+      <w:rPr>
+        <w:rFonts w:ascii="Symbol" w:hAnsi="Symbol" w:hint="default"/>
+      </w:rPr>
+    </w:lvl>
+    <w:lvl w:ilvl="7" w:tplc="0C070003" w:tentative="1">
+      <w:start w:val="1"/>
+      <w:numFmt w:val="bullet"/>
+      <w:lvlText w:val="o"/>
+      <w:lvlJc w:val="left"/>
+      <w:pPr>
+        <w:ind w:left="5760" w:hanging="360"/>
+      </w:pPr>
+      <w:rPr>
+        <w:rFonts w:ascii="Courier New" w:hAnsi="Courier New" w:cs="Courier New" w:hint="default"/>
+      </w:rPr>
+    </w:lvl>
+    <w:lvl w:ilvl="8" w:tplc="0C070005" w:tentative="1">
+      <w:start w:val="1"/>
+      <w:numFmt w:val="bullet"/>
+      <w:lvlText w:val=""/>
+      <w:lvlJc w:val="left"/>
+      <w:pPr>
+        <w:ind w:left="6480" w:hanging="360"/>
+      </w:pPr>
+      <w:rPr>
+        <w:rFonts w:ascii="Wingdings" w:hAnsi="Wingdings" w:hint="default"/>
+      </w:rPr>
+    </w:lvl>
+  </w:abstractNum>
+  <w:abstractNum w:abstractNumId="7" w15:restartNumberingAfterBreak="0">
     <w:nsid w:val="43DC1B2D"/>
     <w:multiLevelType w:val="multilevel"/>
     <w:tmpl w:val="ADC048AC"/>
@@ -3862,7 +4140,7 @@
       </w:rPr>
     </w:lvl>
   </w:abstractNum>
-  <w:abstractNum w:abstractNumId="5" w15:restartNumberingAfterBreak="0">
+  <w:abstractNum w:abstractNumId="8" w15:restartNumberingAfterBreak="0">
     <w:nsid w:val="45D82A4F"/>
     <w:multiLevelType w:val="multilevel"/>
     <w:tmpl w:val="C07831DE"/>
@@ -4011,7 +4289,7 @@
       </w:rPr>
     </w:lvl>
   </w:abstractNum>
-  <w:abstractNum w:abstractNumId="6" w15:restartNumberingAfterBreak="0">
+  <w:abstractNum w:abstractNumId="9" w15:restartNumberingAfterBreak="0">
     <w:nsid w:val="5CC07B8F"/>
     <w:multiLevelType w:val="hybridMultilevel"/>
     <w:tmpl w:val="BFCA53C8"/>
@@ -4124,7 +4402,7 @@
       </w:rPr>
     </w:lvl>
   </w:abstractNum>
-  <w:abstractNum w:abstractNumId="7" w15:restartNumberingAfterBreak="0">
+  <w:abstractNum w:abstractNumId="10" w15:restartNumberingAfterBreak="0">
     <w:nsid w:val="6195632D"/>
     <w:multiLevelType w:val="hybridMultilevel"/>
     <w:tmpl w:val="5AE69BC8"/>
@@ -4237,29 +4515,154 @@
       </w:rPr>
     </w:lvl>
   </w:abstractNum>
+  <w:abstractNum w:abstractNumId="11" w15:restartNumberingAfterBreak="0">
+    <w:nsid w:val="7CC3174C"/>
+    <w:multiLevelType w:val="hybridMultilevel"/>
+    <w:tmpl w:val="0C08D648"/>
+    <w:lvl w:ilvl="0" w:tplc="0C070001">
+      <w:start w:val="1"/>
+      <w:numFmt w:val="bullet"/>
+      <w:lvlText w:val=""/>
+      <w:lvlJc w:val="left"/>
+      <w:pPr>
+        <w:ind w:left="360" w:hanging="360"/>
+      </w:pPr>
+      <w:rPr>
+        <w:rFonts w:ascii="Symbol" w:hAnsi="Symbol" w:hint="default"/>
+      </w:rPr>
+    </w:lvl>
+    <w:lvl w:ilvl="1" w:tplc="0C070003" w:tentative="1">
+      <w:start w:val="1"/>
+      <w:numFmt w:val="bullet"/>
+      <w:lvlText w:val="o"/>
+      <w:lvlJc w:val="left"/>
+      <w:pPr>
+        <w:ind w:left="1080" w:hanging="360"/>
+      </w:pPr>
+      <w:rPr>
+        <w:rFonts w:ascii="Courier New" w:hAnsi="Courier New" w:cs="Courier New" w:hint="default"/>
+      </w:rPr>
+    </w:lvl>
+    <w:lvl w:ilvl="2" w:tplc="0C070005" w:tentative="1">
+      <w:start w:val="1"/>
+      <w:numFmt w:val="bullet"/>
+      <w:lvlText w:val=""/>
+      <w:lvlJc w:val="left"/>
+      <w:pPr>
+        <w:ind w:left="1800" w:hanging="360"/>
+      </w:pPr>
+      <w:rPr>
+        <w:rFonts w:ascii="Wingdings" w:hAnsi="Wingdings" w:hint="default"/>
+      </w:rPr>
+    </w:lvl>
+    <w:lvl w:ilvl="3" w:tplc="0C070001" w:tentative="1">
+      <w:start w:val="1"/>
+      <w:numFmt w:val="bullet"/>
+      <w:lvlText w:val=""/>
+      <w:lvlJc w:val="left"/>
+      <w:pPr>
+        <w:ind w:left="2520" w:hanging="360"/>
+      </w:pPr>
+      <w:rPr>
+        <w:rFonts w:ascii="Symbol" w:hAnsi="Symbol" w:hint="default"/>
+      </w:rPr>
+    </w:lvl>
+    <w:lvl w:ilvl="4" w:tplc="0C070003" w:tentative="1">
+      <w:start w:val="1"/>
+      <w:numFmt w:val="bullet"/>
+      <w:lvlText w:val="o"/>
+      <w:lvlJc w:val="left"/>
+      <w:pPr>
+        <w:ind w:left="3240" w:hanging="360"/>
+      </w:pPr>
+      <w:rPr>
+        <w:rFonts w:ascii="Courier New" w:hAnsi="Courier New" w:cs="Courier New" w:hint="default"/>
+      </w:rPr>
+    </w:lvl>
+    <w:lvl w:ilvl="5" w:tplc="0C070005" w:tentative="1">
+      <w:start w:val="1"/>
+      <w:numFmt w:val="bullet"/>
+      <w:lvlText w:val=""/>
+      <w:lvlJc w:val="left"/>
+      <w:pPr>
+        <w:ind w:left="3960" w:hanging="360"/>
+      </w:pPr>
+      <w:rPr>
+        <w:rFonts w:ascii="Wingdings" w:hAnsi="Wingdings" w:hint="default"/>
+      </w:rPr>
+    </w:lvl>
+    <w:lvl w:ilvl="6" w:tplc="0C070001" w:tentative="1">
+      <w:start w:val="1"/>
+      <w:numFmt w:val="bullet"/>
+      <w:lvlText w:val=""/>
+      <w:lvlJc w:val="left"/>
+      <w:pPr>
+        <w:ind w:left="4680" w:hanging="360"/>
+      </w:pPr>
+      <w:rPr>
+        <w:rFonts w:ascii="Symbol" w:hAnsi="Symbol" w:hint="default"/>
+      </w:rPr>
+    </w:lvl>
+    <w:lvl w:ilvl="7" w:tplc="0C070003" w:tentative="1">
+      <w:start w:val="1"/>
+      <w:numFmt w:val="bullet"/>
+      <w:lvlText w:val="o"/>
+      <w:lvlJc w:val="left"/>
+      <w:pPr>
+        <w:ind w:left="5400" w:hanging="360"/>
+      </w:pPr>
+      <w:rPr>
+        <w:rFonts w:ascii="Courier New" w:hAnsi="Courier New" w:cs="Courier New" w:hint="default"/>
+      </w:rPr>
+    </w:lvl>
+    <w:lvl w:ilvl="8" w:tplc="0C070005" w:tentative="1">
+      <w:start w:val="1"/>
+      <w:numFmt w:val="bullet"/>
+      <w:lvlText w:val=""/>
+      <w:lvlJc w:val="left"/>
+      <w:pPr>
+        <w:ind w:left="6120" w:hanging="360"/>
+      </w:pPr>
+      <w:rPr>
+        <w:rFonts w:ascii="Wingdings" w:hAnsi="Wingdings" w:hint="default"/>
+      </w:rPr>
+    </w:lvl>
+  </w:abstractNum>
   <w:num w:numId="1" w16cid:durableId="2038385287">
-    <w:abstractNumId w:val="3"/>
+    <w:abstractNumId w:val="5"/>
   </w:num>
   <w:num w:numId="2" w16cid:durableId="1108546649">
-    <w:abstractNumId w:val="5"/>
+    <w:abstractNumId w:val="8"/>
   </w:num>
   <w:num w:numId="3" w16cid:durableId="1228760907">
-    <w:abstractNumId w:val="4"/>
+    <w:abstractNumId w:val="7"/>
   </w:num>
   <w:num w:numId="4" w16cid:durableId="742217999">
-    <w:abstractNumId w:val="7"/>
+    <w:abstractNumId w:val="10"/>
   </w:num>
   <w:num w:numId="5" w16cid:durableId="1647389426">
-    <w:abstractNumId w:val="2"/>
+    <w:abstractNumId w:val="4"/>
   </w:num>
   <w:num w:numId="6" w16cid:durableId="439028205">
     <w:abstractNumId w:val="0"/>
   </w:num>
   <w:num w:numId="7" w16cid:durableId="1899826796">
-    <w:abstractNumId w:val="6"/>
+    <w:abstractNumId w:val="9"/>
   </w:num>
   <w:num w:numId="8" w16cid:durableId="338511439">
     <w:abstractNumId w:val="1"/>
+  </w:num>
+  <w:num w:numId="9" w16cid:durableId="1171137525">
+    <w:abstractNumId w:val="3"/>
+  </w:num>
+  <w:num w:numId="10" w16cid:durableId="694767511">
+    <w:abstractNumId w:val="2"/>
+  </w:num>
+  <w:num w:numId="11" w16cid:durableId="1991787857">
+    <w:abstractNumId w:val="11"/>
+  </w:num>
+  <w:num w:numId="12" w16cid:durableId="358746039">
+    <w:abstractNumId w:val="6"/>
   </w:num>
 </w:numbering>
 </file>

</xml_diff>